<commit_message>
Doc Word pour my SQL
</commit_message>
<xml_diff>
--- a/JEE.docx
+++ b/JEE.docx
@@ -1,6 +1,6 @@
 
 <file path=word/document.xml><?xml version="1.0" encoding="utf-8"?>
-<w:document xmlns:wpc="http://schemas.microsoft.com/office/word/2010/wordprocessingCanvas" xmlns:mc="http://schemas.openxmlformats.org/markup-compatibility/2006" xmlns:o="urn:schemas-microsoft-com:office:office" xmlns:r="http://schemas.openxmlformats.org/officeDocument/2006/relationships" xmlns:m="http://schemas.openxmlformats.org/officeDocument/2006/math" xmlns:v="urn:schemas-microsoft-com:vml" xmlns:wp14="http://schemas.microsoft.com/office/word/2010/wordprocessingDrawing" xmlns:wp="http://schemas.openxmlformats.org/drawingml/2006/wordprocessingDrawing" xmlns:w10="urn:schemas-microsoft-com:office:word" xmlns:w="http://schemas.openxmlformats.org/wordprocessingml/2006/main" xmlns:w14="http://schemas.microsoft.com/office/word/2010/wordml" xmlns:wpg="http://schemas.microsoft.com/office/word/2010/wordprocessingGroup" xmlns:wpi="http://schemas.microsoft.com/office/word/2010/wordprocessingInk" xmlns:wne="http://schemas.microsoft.com/office/word/2006/wordml" xmlns:wps="http://schemas.microsoft.com/office/word/2010/wordprocessingShape" mc:Ignorable="w14 wp14">
+<w:document xmlns:wpc="http://schemas.microsoft.com/office/word/2010/wordprocessingCanvas" xmlns:cx="http://schemas.microsoft.com/office/drawing/2014/chartex" xmlns:cx1="http://schemas.microsoft.com/office/drawing/2015/9/8/chartex" xmlns:cx2="http://schemas.microsoft.com/office/drawing/2015/10/21/chartex" xmlns:mc="http://schemas.openxmlformats.org/markup-compatibility/2006" xmlns:o="urn:schemas-microsoft-com:office:office" xmlns:r="http://schemas.openxmlformats.org/officeDocument/2006/relationships" xmlns:m="http://schemas.openxmlformats.org/officeDocument/2006/math" xmlns:v="urn:schemas-microsoft-com:vml" xmlns:wp14="http://schemas.microsoft.com/office/word/2010/wordprocessingDrawing" xmlns:wp="http://schemas.openxmlformats.org/drawingml/2006/wordprocessingDrawing" xmlns:w10="urn:schemas-microsoft-com:office:word" xmlns:w="http://schemas.openxmlformats.org/wordprocessingml/2006/main" xmlns:w14="http://schemas.microsoft.com/office/word/2010/wordml" xmlns:w15="http://schemas.microsoft.com/office/word/2012/wordml" xmlns:w16se="http://schemas.microsoft.com/office/word/2015/wordml/symex" xmlns:wpg="http://schemas.microsoft.com/office/word/2010/wordprocessingGroup" xmlns:wpi="http://schemas.microsoft.com/office/word/2010/wordprocessingInk" xmlns:wne="http://schemas.microsoft.com/office/word/2006/wordml" xmlns:wps="http://schemas.microsoft.com/office/word/2010/wordprocessingShape" mc:Ignorable="w14 w15 w16se wp14">
   <w:body>
     <w:p>
       <w:pPr>
@@ -58,23 +58,7 @@
           <w:shd w:val="clear" w:color="auto" w:fill="FFFFFF" w:themeFill="background1"/>
           <w:lang w:val="en-US"/>
         </w:rPr>
-        <w:t>&lt;</w:t>
-      </w:r>
-      <w:proofErr w:type="gramStart"/>
-      <w:r>
-        <w:rPr>
-          <w:shd w:val="clear" w:color="auto" w:fill="FFFFFF" w:themeFill="background1"/>
-          <w:lang w:val="en-US"/>
-        </w:rPr>
-        <w:t>jsp-property-group</w:t>
-      </w:r>
-      <w:proofErr w:type="gramEnd"/>
-      <w:r>
-        <w:rPr>
-          <w:shd w:val="clear" w:color="auto" w:fill="FFFFFF" w:themeFill="background1"/>
-          <w:lang w:val="en-US"/>
-        </w:rPr>
-        <w:t>&gt;</w:t>
+        <w:t>&lt;jsp-property-group&gt;</w:t>
       </w:r>
     </w:p>
     <w:p>
@@ -8645,7 +8629,7 @@
         </w:rPr>
         <w:t>Si vous reconnaissez ici </w:t>
       </w:r>
-      <w:hyperlink r:id="rId5" w:anchor="ss_part_4" w:history="1">
+      <w:hyperlink r:id="rId4" w:anchor="ss_part_4" w:history="1">
         <w:r>
           <w:rPr>
             <w:rFonts w:ascii="Arial" w:eastAsia="Times New Roman" w:hAnsi="Arial" w:cs="Arial"/>
@@ -10398,6 +10382,171 @@
       <w:pPr>
         <w:pStyle w:val="Sansinterligne"/>
       </w:pPr>
+    </w:p>
+    <w:p>
+      <w:pPr>
+        <w:pStyle w:val="Sansinterligne"/>
+      </w:pPr>
+    </w:p>
+    <w:p>
+      <w:pPr>
+        <w:pStyle w:val="Sansinterligne"/>
+        <w:jc w:val="center"/>
+        <w:rPr>
+          <w:b/>
+          <w:sz w:val="72"/>
+        </w:rPr>
+      </w:pPr>
+      <w:r>
+        <w:rPr>
+          <w:b/>
+          <w:sz w:val="72"/>
+        </w:rPr>
+        <w:t>My SQL</w:t>
+      </w:r>
+    </w:p>
+    <w:p>
+      <w:pPr>
+        <w:pStyle w:val="Sansinterligne"/>
+        <w:jc w:val="center"/>
+      </w:pPr>
+    </w:p>
+    <w:p>
+      <w:pPr>
+        <w:pStyle w:val="Sansinterligne"/>
+        <w:jc w:val="center"/>
+      </w:pPr>
+    </w:p>
+    <w:p>
+      <w:pPr>
+        <w:pStyle w:val="Sansinterligne"/>
+        <w:rPr>
+          <w:b/>
+        </w:rPr>
+      </w:pPr>
+      <w:r>
+        <w:rPr>
+          <w:b/>
+        </w:rPr>
+        <w:t>Se C</w:t>
+      </w:r>
+      <w:r>
+        <w:rPr>
+          <w:b/>
+        </w:rPr>
+        <w:t>onnecter</w:t>
+      </w:r>
+    </w:p>
+    <w:p>
+      <w:pPr>
+        <w:pStyle w:val="Sansinterligne"/>
+      </w:pPr>
+    </w:p>
+    <w:p>
+      <w:pPr>
+        <w:pStyle w:val="Sansinterligne"/>
+      </w:pPr>
+      <w:r>
+        <w:t>Sudo service mysql start</w:t>
+      </w:r>
+    </w:p>
+    <w:p>
+      <w:pPr>
+        <w:pStyle w:val="Sansinterligne"/>
+      </w:pPr>
+      <w:r>
+        <w:t>Mysql -u root -p</w:t>
+      </w:r>
+    </w:p>
+    <w:p>
+      <w:pPr>
+        <w:pStyle w:val="Sansinterligne"/>
+      </w:pPr>
+    </w:p>
+    <w:p>
+      <w:pPr>
+        <w:pStyle w:val="Sansinterligne"/>
+        <w:rPr>
+          <w:b/>
+        </w:rPr>
+      </w:pPr>
+      <w:r>
+        <w:rPr>
+          <w:b/>
+        </w:rPr>
+        <w:t>Créer Database</w:t>
+      </w:r>
+    </w:p>
+    <w:p>
+      <w:pPr>
+        <w:pStyle w:val="Sansinterligne"/>
+      </w:pPr>
+    </w:p>
+    <w:p>
+      <w:pPr>
+        <w:pStyle w:val="Sansinterligne"/>
+      </w:pPr>
+      <w:r>
+        <w:t>CREATE DATABASE bdd_sdzee DEFAULT CHARACTER SET utf8 COLLATE utf8_general_ci;</w:t>
+      </w:r>
+    </w:p>
+    <w:p>
+      <w:pPr>
+        <w:pStyle w:val="Sansinterligne"/>
+      </w:pPr>
+    </w:p>
+    <w:p>
+      <w:pPr>
+        <w:pStyle w:val="Sansinterligne"/>
+        <w:rPr>
+          <w:b/>
+        </w:rPr>
+      </w:pPr>
+      <w:r>
+        <w:rPr>
+          <w:b/>
+        </w:rPr>
+        <w:t>Créer Utilisateur</w:t>
+      </w:r>
+    </w:p>
+    <w:p>
+      <w:pPr>
+        <w:pStyle w:val="Sansinterligne"/>
+        <w:rPr>
+          <w:b/>
+        </w:rPr>
+      </w:pPr>
+    </w:p>
+    <w:p>
+      <w:pPr>
+        <w:pStyle w:val="Sansinterligne"/>
+      </w:pPr>
+      <w:r>
+        <w:t>CREATE USER 'java'@'localhost' IDENTIFIED BY 'SdZ_eE';</w:t>
+      </w:r>
+    </w:p>
+    <w:p>
+      <w:pPr>
+        <w:pStyle w:val="Sansinterligne"/>
+      </w:pPr>
+      <w:r>
+        <w:t>GRANT ALL ON bdd_sdzee.* TO 'java'@'localhost' IDENTIFIED BY 'SdZ_eE';</w:t>
+      </w:r>
+    </w:p>
+    <w:p>
+      <w:pPr>
+        <w:pStyle w:val="Sansinterligne"/>
+      </w:pPr>
+    </w:p>
+    <w:p>
+      <w:pPr>
+        <w:pStyle w:val="Sansinterligne"/>
+      </w:pPr>
+    </w:p>
+    <w:p>
+      <w:pPr>
+        <w:pStyle w:val="Sansinterligne"/>
+      </w:pPr>
       <w:bookmarkStart w:id="0" w:name="_GoBack"/>
       <w:bookmarkEnd w:id="0"/>
     </w:p>
@@ -10412,7 +10561,7 @@
 </file>
 
 <file path=word/styles.xml><?xml version="1.0" encoding="utf-8"?>
-<w:styles xmlns:mc="http://schemas.openxmlformats.org/markup-compatibility/2006" xmlns:r="http://schemas.openxmlformats.org/officeDocument/2006/relationships" xmlns:w="http://schemas.openxmlformats.org/wordprocessingml/2006/main" xmlns:w14="http://schemas.microsoft.com/office/word/2010/wordml" mc:Ignorable="w14">
+<w:styles xmlns:mc="http://schemas.openxmlformats.org/markup-compatibility/2006" xmlns:r="http://schemas.openxmlformats.org/officeDocument/2006/relationships" xmlns:w="http://schemas.openxmlformats.org/wordprocessingml/2006/main" xmlns:w14="http://schemas.microsoft.com/office/word/2010/wordml" xmlns:w15="http://schemas.microsoft.com/office/word/2012/wordml" xmlns:w16se="http://schemas.microsoft.com/office/word/2015/wordml/symex" mc:Ignorable="w14 w15 w16se">
   <w:docDefaults>
     <w:rPrDefault>
       <w:rPr>
@@ -10428,545 +10577,380 @@
       </w:pPr>
     </w:pPrDefault>
   </w:docDefaults>
-  <w:latentStyles w:defLockedState="0" w:defUIPriority="99" w:defSemiHidden="1" w:defUnhideWhenUsed="1" w:defQFormat="0" w:count="267">
-    <w:lsdException w:name="Normal" w:semiHidden="0" w:uiPriority="0" w:unhideWhenUsed="0" w:qFormat="1"/>
-    <w:lsdException w:name="heading 1" w:semiHidden="0" w:uiPriority="9" w:unhideWhenUsed="0" w:qFormat="1"/>
-    <w:lsdException w:name="heading 2" w:uiPriority="9" w:qFormat="1"/>
-    <w:lsdException w:name="heading 3" w:uiPriority="9" w:qFormat="1"/>
-    <w:lsdException w:name="heading 4" w:uiPriority="9" w:qFormat="1"/>
-    <w:lsdException w:name="heading 5" w:uiPriority="9" w:qFormat="1"/>
-    <w:lsdException w:name="heading 6" w:uiPriority="9" w:qFormat="1"/>
-    <w:lsdException w:name="heading 7" w:uiPriority="9" w:qFormat="1"/>
-    <w:lsdException w:name="heading 8" w:uiPriority="9" w:qFormat="1"/>
-    <w:lsdException w:name="heading 9" w:uiPriority="9" w:qFormat="1"/>
-    <w:lsdException w:name="toc 1" w:uiPriority="39"/>
-    <w:lsdException w:name="toc 2" w:uiPriority="39"/>
-    <w:lsdException w:name="toc 3" w:uiPriority="39"/>
-    <w:lsdException w:name="toc 4" w:uiPriority="39"/>
-    <w:lsdException w:name="toc 5" w:uiPriority="39"/>
-    <w:lsdException w:name="toc 6" w:uiPriority="39"/>
-    <w:lsdException w:name="toc 7" w:uiPriority="39"/>
-    <w:lsdException w:name="toc 8" w:uiPriority="39"/>
-    <w:lsdException w:name="toc 9" w:uiPriority="39"/>
-    <w:lsdException w:name="caption" w:uiPriority="35" w:qFormat="1"/>
-    <w:lsdException w:name="Title" w:semiHidden="0" w:uiPriority="10" w:unhideWhenUsed="0" w:qFormat="1"/>
-    <w:lsdException w:name="Default Paragraph Font" w:uiPriority="1"/>
-    <w:lsdException w:name="Subtitle" w:semiHidden="0" w:uiPriority="11" w:unhideWhenUsed="0" w:qFormat="1"/>
-    <w:lsdException w:name="Strong" w:semiHidden="0" w:uiPriority="22" w:unhideWhenUsed="0" w:qFormat="1"/>
-    <w:lsdException w:name="Emphasis" w:semiHidden="0" w:uiPriority="20" w:unhideWhenUsed="0" w:qFormat="1"/>
-    <w:lsdException w:name="Table Grid" w:semiHidden="0" w:uiPriority="59" w:unhideWhenUsed="0"/>
-    <w:lsdException w:name="Placeholder Text" w:unhideWhenUsed="0"/>
-    <w:lsdException w:name="No Spacing" w:semiHidden="0" w:uiPriority="1" w:unhideWhenUsed="0" w:qFormat="1"/>
-    <w:lsdException w:name="Light Shading" w:semiHidden="0" w:uiPriority="60" w:unhideWhenUsed="0"/>
-    <w:lsdException w:name="Light List" w:semiHidden="0" w:uiPriority="61" w:unhideWhenUsed="0"/>
-    <w:lsdException w:name="Light Grid" w:semiHidden="0" w:uiPriority="62" w:unhideWhenUsed="0"/>
-    <w:lsdException w:name="Medium Shading 1" w:semiHidden="0" w:uiPriority="63" w:unhideWhenUsed="0"/>
-    <w:lsdException w:name="Medium Shading 2" w:semiHidden="0" w:uiPriority="64" w:unhideWhenUsed="0"/>
-    <w:lsdException w:name="Medium List 1" w:semiHidden="0" w:uiPriority="65" w:unhideWhenUsed="0"/>
-    <w:lsdException w:name="Medium List 2" w:semiHidden="0" w:uiPriority="66" w:unhideWhenUsed="0"/>
-    <w:lsdException w:name="Medium Grid 1" w:semiHidden="0" w:uiPriority="67" w:unhideWhenUsed="0"/>
-    <w:lsdException w:name="Medium Grid 2" w:semiHidden="0" w:uiPriority="68" w:unhideWhenUsed="0"/>
-    <w:lsdException w:name="Medium Grid 3" w:semiHidden="0" w:uiPriority="69" w:unhideWhenUsed="0"/>
-    <w:lsdException w:name="Dark List" w:semiHidden="0" w:uiPriority="70" w:unhideWhenUsed="0"/>
-    <w:lsdException w:name="Colorful Shading" w:semiHidden="0" w:uiPriority="71" w:unhideWhenUsed="0"/>
-    <w:lsdException w:name="Colorful List" w:semiHidden="0" w:uiPriority="72" w:unhideWhenUsed="0"/>
-    <w:lsdException w:name="Colorful Grid" w:semiHidden="0" w:uiPriority="73" w:unhideWhenUsed="0"/>
-    <w:lsdException w:name="Light Shading Accent 1" w:semiHidden="0" w:uiPriority="60" w:unhideWhenUsed="0"/>
-    <w:lsdException w:name="Light List Accent 1" w:semiHidden="0" w:uiPriority="61" w:unhideWhenUsed="0"/>
-    <w:lsdException w:name="Light Grid Accent 1" w:semiHidden="0" w:uiPriority="62" w:unhideWhenUsed="0"/>
-    <w:lsdException w:name="Medium Shading 1 Accent 1" w:semiHidden="0" w:uiPriority="63" w:unhideWhenUsed="0"/>
-    <w:lsdException w:name="Medium Shading 2 Accent 1" w:semiHidden="0" w:uiPriority="64" w:unhideWhenUsed="0"/>
-    <w:lsdException w:name="Medium List 1 Accent 1" w:semiHidden="0" w:uiPriority="65" w:unhideWhenUsed="0"/>
-    <w:lsdException w:name="Revision" w:unhideWhenUsed="0"/>
-    <w:lsdException w:name="List Paragraph" w:semiHidden="0" w:uiPriority="34" w:unhideWhenUsed="0" w:qFormat="1"/>
-    <w:lsdException w:name="Quote" w:semiHidden="0" w:uiPriority="29" w:unhideWhenUsed="0" w:qFormat="1"/>
-    <w:lsdException w:name="Intense Quote" w:semiHidden="0" w:uiPriority="30" w:unhideWhenUsed="0" w:qFormat="1"/>
-    <w:lsdException w:name="Medium List 2 Accent 1" w:semiHidden="0" w:uiPriority="66" w:unhideWhenUsed="0"/>
-    <w:lsdException w:name="Medium Grid 1 Accent 1" w:semiHidden="0" w:uiPriority="67" w:unhideWhenUsed="0"/>
-    <w:lsdException w:name="Medium Grid 2 Accent 1" w:semiHidden="0" w:uiPriority="68" w:unhideWhenUsed="0"/>
-    <w:lsdException w:name="Medium Grid 3 Accent 1" w:semiHidden="0" w:uiPriority="69" w:unhideWhenUsed="0"/>
-    <w:lsdException w:name="Dark List Accent 1" w:semiHidden="0" w:uiPriority="70" w:unhideWhenUsed="0"/>
-    <w:lsdException w:name="Colorful Shading Accent 1" w:semiHidden="0" w:uiPriority="71" w:unhideWhenUsed="0"/>
-    <w:lsdException w:name="Colorful List Accent 1" w:semiHidden="0" w:uiPriority="72" w:unhideWhenUsed="0"/>
-    <w:lsdException w:name="Colorful Grid Accent 1" w:semiHidden="0" w:uiPriority="73" w:unhideWhenUsed="0"/>
-    <w:lsdException w:name="Light Shading Accent 2" w:semiHidden="0" w:uiPriority="60" w:unhideWhenUsed="0"/>
-    <w:lsdException w:name="Light List Accent 2" w:semiHidden="0" w:uiPriority="61" w:unhideWhenUsed="0"/>
-    <w:lsdException w:name="Light Grid Accent 2" w:semiHidden="0" w:uiPriority="62" w:unhideWhenUsed="0"/>
-    <w:lsdException w:name="Medium Shading 1 Accent 2" w:semiHidden="0" w:uiPriority="63" w:unhideWhenUsed="0"/>
-    <w:lsdException w:name="Medium Shading 2 Accent 2" w:semiHidden="0" w:uiPriority="64" w:unhideWhenUsed="0"/>
-    <w:lsdException w:name="Medium List 1 Accent 2" w:semiHidden="0" w:uiPriority="65" w:unhideWhenUsed="0"/>
-    <w:lsdException w:name="Medium List 2 Accent 2" w:semiHidden="0" w:uiPriority="66" w:unhideWhenUsed="0"/>
-    <w:lsdException w:name="Medium Grid 1 Accent 2" w:semiHidden="0" w:uiPriority="67" w:unhideWhenUsed="0"/>
-    <w:lsdException w:name="Medium Grid 2 Accent 2" w:semiHidden="0" w:uiPriority="68" w:unhideWhenUsed="0"/>
-    <w:lsdException w:name="Medium Grid 3 Accent 2" w:semiHidden="0" w:uiPriority="69" w:unhideWhenUsed="0"/>
-    <w:lsdException w:name="Dark List Accent 2" w:semiHidden="0" w:uiPriority="70" w:unhideWhenUsed="0"/>
-    <w:lsdException w:name="Colorful Shading Accent 2" w:semiHidden="0" w:uiPriority="71" w:unhideWhenUsed="0"/>
-    <w:lsdException w:name="Colorful List Accent 2" w:semiHidden="0" w:uiPriority="72" w:unhideWhenUsed="0"/>
-    <w:lsdException w:name="Colorful Grid Accent 2" w:semiHidden="0" w:uiPriority="73" w:unhideWhenUsed="0"/>
-    <w:lsdException w:name="Light Shading Accent 3" w:semiHidden="0" w:uiPriority="60" w:unhideWhenUsed="0"/>
-    <w:lsdException w:name="Light List Accent 3" w:semiHidden="0" w:uiPriority="61" w:unhideWhenUsed="0"/>
-    <w:lsdException w:name="Light Grid Accent 3" w:semiHidden="0" w:uiPriority="62" w:unhideWhenUsed="0"/>
-    <w:lsdException w:name="Medium Shading 1 Accent 3" w:semiHidden="0" w:uiPriority="63" w:unhideWhenUsed="0"/>
-    <w:lsdException w:name="Medium Shading 2 Accent 3" w:semiHidden="0" w:uiPriority="64" w:unhideWhenUsed="0"/>
-    <w:lsdException w:name="Medium List 1 Accent 3" w:semiHidden="0" w:uiPriority="65" w:unhideWhenUsed="0"/>
-    <w:lsdException w:name="Medium List 2 Accent 3" w:semiHidden="0" w:uiPriority="66" w:unhideWhenUsed="0"/>
-    <w:lsdException w:name="Medium Grid 1 Accent 3" w:semiHidden="0" w:uiPriority="67" w:unhideWhenUsed="0"/>
-    <w:lsdException w:name="Medium Grid 2 Accent 3" w:semiHidden="0" w:uiPriority="68" w:unhideWhenUsed="0"/>
-    <w:lsdException w:name="Medium Grid 3 Accent 3" w:semiHidden="0" w:uiPriority="69" w:unhideWhenUsed="0"/>
-    <w:lsdException w:name="Dark List Accent 3" w:semiHidden="0" w:uiPriority="70" w:unhideWhenUsed="0"/>
-    <w:lsdException w:name="Colorful Shading Accent 3" w:semiHidden="0" w:uiPriority="71" w:unhideWhenUsed="0"/>
-    <w:lsdException w:name="Colorful List Accent 3" w:semiHidden="0" w:uiPriority="72" w:unhideWhenUsed="0"/>
-    <w:lsdException w:name="Colorful Grid Accent 3" w:semiHidden="0" w:uiPriority="73" w:unhideWhenUsed="0"/>
-    <w:lsdException w:name="Light Shading Accent 4" w:semiHidden="0" w:uiPriority="60" w:unhideWhenUsed="0"/>
-    <w:lsdException w:name="Light List Accent 4" w:semiHidden="0" w:uiPriority="61" w:unhideWhenUsed="0"/>
-    <w:lsdException w:name="Light Grid Accent 4" w:semiHidden="0" w:uiPriority="62" w:unhideWhenUsed="0"/>
-    <w:lsdException w:name="Medium Shading 1 Accent 4" w:semiHidden="0" w:uiPriority="63" w:unhideWhenUsed="0"/>
-    <w:lsdException w:name="Medium Shading 2 Accent 4" w:semiHidden="0" w:uiPriority="64" w:unhideWhenUsed="0"/>
-    <w:lsdException w:name="Medium List 1 Accent 4" w:semiHidden="0" w:uiPriority="65" w:unhideWhenUsed="0"/>
-    <w:lsdException w:name="Medium List 2 Accent 4" w:semiHidden="0" w:uiPriority="66" w:unhideWhenUsed="0"/>
-    <w:lsdException w:name="Medium Grid 1 Accent 4" w:semiHidden="0" w:uiPriority="67" w:unhideWhenUsed="0"/>
-    <w:lsdException w:name="Medium Grid 2 Accent 4" w:semiHidden="0" w:uiPriority="68" w:unhideWhenUsed="0"/>
-    <w:lsdException w:name="Medium Grid 3 Accent 4" w:semiHidden="0" w:uiPriority="69" w:unhideWhenUsed="0"/>
-    <w:lsdException w:name="Dark List Accent 4" w:semiHidden="0" w:uiPriority="70" w:unhideWhenUsed="0"/>
-    <w:lsdException w:name="Colorful Shading Accent 4" w:semiHidden="0" w:uiPriority="71" w:unhideWhenUsed="0"/>
-    <w:lsdException w:name="Colorful List Accent 4" w:semiHidden="0" w:uiPriority="72" w:unhideWhenUsed="0"/>
-    <w:lsdException w:name="Colorful Grid Accent 4" w:semiHidden="0" w:uiPriority="73" w:unhideWhenUsed="0"/>
-    <w:lsdException w:name="Light Shading Accent 5" w:semiHidden="0" w:uiPriority="60" w:unhideWhenUsed="0"/>
-    <w:lsdException w:name="Light List Accent 5" w:semiHidden="0" w:uiPriority="61" w:unhideWhenUsed="0"/>
-    <w:lsdException w:name="Light Grid Accent 5" w:semiHidden="0" w:uiPriority="62" w:unhideWhenUsed="0"/>
-    <w:lsdException w:name="Medium Shading 1 Accent 5" w:semiHidden="0" w:uiPriority="63" w:unhideWhenUsed="0"/>
-    <w:lsdException w:name="Medium Shading 2 Accent 5" w:semiHidden="0" w:uiPriority="64" w:unhideWhenUsed="0"/>
-    <w:lsdException w:name="Medium List 1 Accent 5" w:semiHidden="0" w:uiPriority="65" w:unhideWhenUsed="0"/>
-    <w:lsdException w:name="Medium List 2 Accent 5" w:semiHidden="0" w:uiPriority="66" w:unhideWhenUsed="0"/>
-    <w:lsdException w:name="Medium Grid 1 Accent 5" w:semiHidden="0" w:uiPriority="67" w:unhideWhenUsed="0"/>
-    <w:lsdException w:name="Medium Grid 2 Accent 5" w:semiHidden="0" w:uiPriority="68" w:unhideWhenUsed="0"/>
-    <w:lsdException w:name="Medium Grid 3 Accent 5" w:semiHidden="0" w:uiPriority="69" w:unhideWhenUsed="0"/>
-    <w:lsdException w:name="Dark List Accent 5" w:semiHidden="0" w:uiPriority="70" w:unhideWhenUsed="0"/>
-    <w:lsdException w:name="Colorful Shading Accent 5" w:semiHidden="0" w:uiPriority="71" w:unhideWhenUsed="0"/>
-    <w:lsdException w:name="Colorful List Accent 5" w:semiHidden="0" w:uiPriority="72" w:unhideWhenUsed="0"/>
-    <w:lsdException w:name="Colorful Grid Accent 5" w:semiHidden="0" w:uiPriority="73" w:unhideWhenUsed="0"/>
-    <w:lsdException w:name="Light Shading Accent 6" w:semiHidden="0" w:uiPriority="60" w:unhideWhenUsed="0"/>
-    <w:lsdException w:name="Light List Accent 6" w:semiHidden="0" w:uiPriority="61" w:unhideWhenUsed="0"/>
-    <w:lsdException w:name="Light Grid Accent 6" w:semiHidden="0" w:uiPriority="62" w:unhideWhenUsed="0"/>
-    <w:lsdException w:name="Medium Shading 1 Accent 6" w:semiHidden="0" w:uiPriority="63" w:unhideWhenUsed="0"/>
-    <w:lsdException w:name="Medium Shading 2 Accent 6" w:semiHidden="0" w:uiPriority="64" w:unhideWhenUsed="0"/>
-    <w:lsdException w:name="Medium List 1 Accent 6" w:semiHidden="0" w:uiPriority="65" w:unhideWhenUsed="0"/>
-    <w:lsdException w:name="Medium List 2 Accent 6" w:semiHidden="0" w:uiPriority="66" w:unhideWhenUsed="0"/>
-    <w:lsdException w:name="Medium Grid 1 Accent 6" w:semiHidden="0" w:uiPriority="67" w:unhideWhenUsed="0"/>
-    <w:lsdException w:name="Medium Grid 2 Accent 6" w:semiHidden="0" w:uiPriority="68" w:unhideWhenUsed="0"/>
-    <w:lsdException w:name="Medium Grid 3 Accent 6" w:semiHidden="0" w:uiPriority="69" w:unhideWhenUsed="0"/>
-    <w:lsdException w:name="Dark List Accent 6" w:semiHidden="0" w:uiPriority="70" w:unhideWhenUsed="0"/>
-    <w:lsdException w:name="Colorful Shading Accent 6" w:semiHidden="0" w:uiPriority="71" w:unhideWhenUsed="0"/>
-    <w:lsdException w:name="Colorful List Accent 6" w:semiHidden="0" w:uiPriority="72" w:unhideWhenUsed="0"/>
-    <w:lsdException w:name="Colorful Grid Accent 6" w:semiHidden="0" w:uiPriority="73" w:unhideWhenUsed="0"/>
-    <w:lsdException w:name="Subtle Emphasis" w:semiHidden="0" w:uiPriority="19" w:unhideWhenUsed="0" w:qFormat="1"/>
-    <w:lsdException w:name="Intense Emphasis" w:semiHidden="0" w:uiPriority="21" w:unhideWhenUsed="0" w:qFormat="1"/>
-    <w:lsdException w:name="Subtle Reference" w:semiHidden="0" w:uiPriority="31" w:unhideWhenUsed="0" w:qFormat="1"/>
-    <w:lsdException w:name="Intense Reference" w:semiHidden="0" w:uiPriority="32" w:unhideWhenUsed="0" w:qFormat="1"/>
-    <w:lsdException w:name="Book Title" w:semiHidden="0" w:uiPriority="33" w:unhideWhenUsed="0" w:qFormat="1"/>
-    <w:lsdException w:name="Bibliography" w:uiPriority="37"/>
-    <w:lsdException w:name="TOC Heading" w:uiPriority="39" w:qFormat="1"/>
-  </w:latentStyles>
-  <w:style w:type="paragraph" w:default="1" w:styleId="Normal">
-    <w:name w:val="Normal"/>
-    <w:qFormat/>
-  </w:style>
-  <w:style w:type="paragraph" w:styleId="Titre4">
-    <w:name w:val="heading 4"/>
-    <w:basedOn w:val="Normal"/>
-    <w:link w:val="Titre4Car"/>
-    <w:uiPriority w:val="9"/>
-    <w:qFormat/>
-    <w:rsid w:val="000E5ED4"/>
-    <w:pPr>
-      <w:spacing w:before="100" w:beforeAutospacing="1" w:after="100" w:afterAutospacing="1" w:line="240" w:lineRule="auto"/>
-      <w:outlineLvl w:val="3"/>
-    </w:pPr>
-    <w:rPr>
-      <w:rFonts w:ascii="Times New Roman" w:eastAsia="Times New Roman" w:hAnsi="Times New Roman" w:cs="Times New Roman"/>
-      <w:b/>
-      <w:bCs/>
-      <w:sz w:val="24"/>
-      <w:szCs w:val="24"/>
-      <w:lang w:eastAsia="fr-FR"/>
-    </w:rPr>
-  </w:style>
-  <w:style w:type="character" w:default="1" w:styleId="Policepardfaut">
-    <w:name w:val="Default Paragraph Font"/>
-    <w:uiPriority w:val="1"/>
-    <w:semiHidden/>
-    <w:unhideWhenUsed/>
-  </w:style>
-  <w:style w:type="table" w:default="1" w:styleId="TableauNormal">
-    <w:name w:val="Normal Table"/>
-    <w:uiPriority w:val="99"/>
-    <w:semiHidden/>
-    <w:unhideWhenUsed/>
-    <w:tblPr>
-      <w:tblInd w:w="0" w:type="dxa"/>
-      <w:tblCellMar>
-        <w:top w:w="0" w:type="dxa"/>
-        <w:left w:w="108" w:type="dxa"/>
-        <w:bottom w:w="0" w:type="dxa"/>
-        <w:right w:w="108" w:type="dxa"/>
-      </w:tblCellMar>
-    </w:tblPr>
-  </w:style>
-  <w:style w:type="numbering" w:default="1" w:styleId="Aucuneliste">
-    <w:name w:val="No List"/>
-    <w:uiPriority w:val="99"/>
-    <w:semiHidden/>
-    <w:unhideWhenUsed/>
-  </w:style>
-  <w:style w:type="paragraph" w:styleId="NormalWeb">
-    <w:name w:val="Normal (Web)"/>
-    <w:basedOn w:val="Normal"/>
-    <w:uiPriority w:val="99"/>
-    <w:unhideWhenUsed/>
-    <w:rsid w:val="00460CB4"/>
-    <w:pPr>
-      <w:spacing w:before="100" w:beforeAutospacing="1" w:after="100" w:afterAutospacing="1" w:line="240" w:lineRule="auto"/>
-    </w:pPr>
-    <w:rPr>
-      <w:rFonts w:ascii="Times New Roman" w:eastAsia="Times New Roman" w:hAnsi="Times New Roman" w:cs="Times New Roman"/>
-      <w:sz w:val="24"/>
-      <w:szCs w:val="24"/>
-      <w:lang w:eastAsia="fr-FR"/>
-    </w:rPr>
-  </w:style>
-  <w:style w:type="character" w:styleId="lev">
-    <w:name w:val="Strong"/>
-    <w:basedOn w:val="Policepardfaut"/>
-    <w:uiPriority w:val="22"/>
-    <w:qFormat/>
-    <w:rsid w:val="00460CB4"/>
-    <w:rPr>
-      <w:b/>
-      <w:bCs/>
-    </w:rPr>
-  </w:style>
-  <w:style w:type="character" w:styleId="CodeHTML">
-    <w:name w:val="HTML Code"/>
-    <w:basedOn w:val="Policepardfaut"/>
-    <w:uiPriority w:val="99"/>
-    <w:semiHidden/>
-    <w:unhideWhenUsed/>
-    <w:rsid w:val="00460CB4"/>
-    <w:rPr>
-      <w:rFonts w:ascii="Courier New" w:eastAsia="Times New Roman" w:hAnsi="Courier New" w:cs="Courier New"/>
-      <w:sz w:val="20"/>
-      <w:szCs w:val="20"/>
-    </w:rPr>
-  </w:style>
-  <w:style w:type="character" w:customStyle="1" w:styleId="apple-converted-space">
-    <w:name w:val="apple-converted-space"/>
-    <w:basedOn w:val="Policepardfaut"/>
-    <w:rsid w:val="00460CB4"/>
-  </w:style>
-  <w:style w:type="paragraph" w:styleId="Sansinterligne">
-    <w:name w:val="No Spacing"/>
-    <w:uiPriority w:val="1"/>
-    <w:qFormat/>
-    <w:rsid w:val="004524DC"/>
-    <w:pPr>
-      <w:spacing w:after="0" w:line="240" w:lineRule="auto"/>
-    </w:pPr>
-  </w:style>
-  <w:style w:type="character" w:styleId="Accentuation">
-    <w:name w:val="Emphasis"/>
-    <w:basedOn w:val="Policepardfaut"/>
-    <w:uiPriority w:val="20"/>
-    <w:qFormat/>
-    <w:rsid w:val="00A924A3"/>
-    <w:rPr>
-      <w:i/>
-      <w:iCs/>
-    </w:rPr>
-  </w:style>
-  <w:style w:type="paragraph" w:styleId="PrformatHTML">
-    <w:name w:val="HTML Preformatted"/>
-    <w:basedOn w:val="Normal"/>
-    <w:link w:val="PrformatHTMLCar"/>
-    <w:uiPriority w:val="99"/>
-    <w:semiHidden/>
-    <w:unhideWhenUsed/>
-    <w:rsid w:val="003F4E59"/>
-    <w:pPr>
-      <w:tabs>
-        <w:tab w:val="left" w:pos="916"/>
-        <w:tab w:val="left" w:pos="1832"/>
-        <w:tab w:val="left" w:pos="2748"/>
-        <w:tab w:val="left" w:pos="3664"/>
-        <w:tab w:val="left" w:pos="4580"/>
-        <w:tab w:val="left" w:pos="5496"/>
-        <w:tab w:val="left" w:pos="6412"/>
-        <w:tab w:val="left" w:pos="7328"/>
-        <w:tab w:val="left" w:pos="8244"/>
-        <w:tab w:val="left" w:pos="9160"/>
-        <w:tab w:val="left" w:pos="10076"/>
-        <w:tab w:val="left" w:pos="10992"/>
-        <w:tab w:val="left" w:pos="11908"/>
-        <w:tab w:val="left" w:pos="12824"/>
-        <w:tab w:val="left" w:pos="13740"/>
-        <w:tab w:val="left" w:pos="14656"/>
-      </w:tabs>
-      <w:spacing w:after="0" w:line="240" w:lineRule="auto"/>
-    </w:pPr>
-    <w:rPr>
-      <w:rFonts w:ascii="Courier New" w:eastAsia="Times New Roman" w:hAnsi="Courier New" w:cs="Courier New"/>
-      <w:sz w:val="20"/>
-      <w:szCs w:val="20"/>
-      <w:lang w:eastAsia="fr-FR"/>
-    </w:rPr>
-  </w:style>
-  <w:style w:type="character" w:customStyle="1" w:styleId="PrformatHTMLCar">
-    <w:name w:val="Préformaté HTML Car"/>
-    <w:basedOn w:val="Policepardfaut"/>
-    <w:link w:val="PrformatHTML"/>
-    <w:uiPriority w:val="99"/>
-    <w:semiHidden/>
-    <w:rsid w:val="003F4E59"/>
-    <w:rPr>
-      <w:rFonts w:ascii="Courier New" w:eastAsia="Times New Roman" w:hAnsi="Courier New" w:cs="Courier New"/>
-      <w:sz w:val="20"/>
-      <w:szCs w:val="20"/>
-      <w:lang w:eastAsia="fr-FR"/>
-    </w:rPr>
-  </w:style>
-  <w:style w:type="character" w:customStyle="1" w:styleId="acemeta">
-    <w:name w:val="ace_meta"/>
-    <w:basedOn w:val="Policepardfaut"/>
-    <w:rsid w:val="003F4E59"/>
-  </w:style>
-  <w:style w:type="character" w:customStyle="1" w:styleId="acevariable">
-    <w:name w:val="ace_variable"/>
-    <w:basedOn w:val="Policepardfaut"/>
-    <w:rsid w:val="003F4E59"/>
-  </w:style>
-  <w:style w:type="character" w:customStyle="1" w:styleId="acekeyword">
-    <w:name w:val="ace_keyword"/>
-    <w:basedOn w:val="Policepardfaut"/>
-    <w:rsid w:val="003F4E59"/>
-  </w:style>
-  <w:style w:type="character" w:customStyle="1" w:styleId="acestring">
-    <w:name w:val="ace_string"/>
-    <w:basedOn w:val="Policepardfaut"/>
-    <w:rsid w:val="003F4E59"/>
-  </w:style>
-  <w:style w:type="character" w:customStyle="1" w:styleId="acecomment">
-    <w:name w:val="ace_comment"/>
-    <w:basedOn w:val="Policepardfaut"/>
-    <w:rsid w:val="003F4E59"/>
-  </w:style>
-  <w:style w:type="character" w:customStyle="1" w:styleId="acetext">
-    <w:name w:val="ace_text"/>
-    <w:basedOn w:val="Policepardfaut"/>
-    <w:rsid w:val="003F4E59"/>
-  </w:style>
-  <w:style w:type="character" w:customStyle="1" w:styleId="aceentity">
-    <w:name w:val="ace_entity"/>
-    <w:basedOn w:val="Policepardfaut"/>
-    <w:rsid w:val="003F4E59"/>
-  </w:style>
-  <w:style w:type="character" w:styleId="Lienhypertexte">
-    <w:name w:val="Hyperlink"/>
-    <w:basedOn w:val="Policepardfaut"/>
-    <w:uiPriority w:val="99"/>
-    <w:semiHidden/>
-    <w:unhideWhenUsed/>
-    <w:rsid w:val="003F4E59"/>
-    <w:rPr>
-      <w:color w:val="0000FF"/>
-      <w:u w:val="single"/>
-    </w:rPr>
-  </w:style>
-  <w:style w:type="character" w:customStyle="1" w:styleId="Titre4Car">
-    <w:name w:val="Titre 4 Car"/>
-    <w:basedOn w:val="Policepardfaut"/>
-    <w:link w:val="Titre4"/>
-    <w:uiPriority w:val="9"/>
-    <w:rsid w:val="000E5ED4"/>
-    <w:rPr>
-      <w:rFonts w:ascii="Times New Roman" w:eastAsia="Times New Roman" w:hAnsi="Times New Roman" w:cs="Times New Roman"/>
-      <w:b/>
-      <w:bCs/>
-      <w:sz w:val="24"/>
-      <w:szCs w:val="24"/>
-      <w:lang w:eastAsia="fr-FR"/>
-    </w:rPr>
-  </w:style>
-  <w:style w:type="paragraph" w:customStyle="1" w:styleId="hoveredcourseelement">
-    <w:name w:val="hoveredcourseelement"/>
-    <w:basedOn w:val="Normal"/>
-    <w:rsid w:val="000E5ED4"/>
-    <w:pPr>
-      <w:spacing w:before="100" w:beforeAutospacing="1" w:after="100" w:afterAutospacing="1" w:line="240" w:lineRule="auto"/>
-    </w:pPr>
-    <w:rPr>
-      <w:rFonts w:ascii="Times New Roman" w:eastAsia="Times New Roman" w:hAnsi="Times New Roman" w:cs="Times New Roman"/>
-      <w:sz w:val="24"/>
-      <w:szCs w:val="24"/>
-      <w:lang w:eastAsia="fr-FR"/>
-    </w:rPr>
-  </w:style>
-</w:styles>
-</file>
-
-<file path=word/stylesWithEffects.xml><?xml version="1.0" encoding="utf-8"?>
-<w:styles xmlns:wpc="http://schemas.microsoft.com/office/word/2010/wordprocessingCanvas" xmlns:mc="http://schemas.openxmlformats.org/markup-compatibility/2006" xmlns:o="urn:schemas-microsoft-com:office:office" xmlns:r="http://schemas.openxmlformats.org/officeDocument/2006/relationships" xmlns:m="http://schemas.openxmlformats.org/officeDocument/2006/math" xmlns:v="urn:schemas-microsoft-com:vml" xmlns:wp14="http://schemas.microsoft.com/office/word/2010/wordprocessingDrawing" xmlns:wp="http://schemas.openxmlformats.org/drawingml/2006/wordprocessingDrawing" xmlns:w10="urn:schemas-microsoft-com:office:word" xmlns:w="http://schemas.openxmlformats.org/wordprocessingml/2006/main" xmlns:w14="http://schemas.microsoft.com/office/word/2010/wordml" xmlns:wpg="http://schemas.microsoft.com/office/word/2010/wordprocessingGroup" xmlns:wpi="http://schemas.microsoft.com/office/word/2010/wordprocessingInk" xmlns:wne="http://schemas.microsoft.com/office/word/2006/wordml" xmlns:wps="http://schemas.microsoft.com/office/word/2010/wordprocessingShape" mc:Ignorable="w14 wp14">
-  <w:docDefaults>
-    <w:rPrDefault>
-      <w:rPr>
-        <w:rFonts w:asciiTheme="minorHAnsi" w:eastAsiaTheme="minorHAnsi" w:hAnsiTheme="minorHAnsi" w:cstheme="minorBidi"/>
-        <w:sz w:val="22"/>
-        <w:szCs w:val="22"/>
-        <w:lang w:val="fr-FR" w:eastAsia="en-US" w:bidi="ar-SA"/>
-      </w:rPr>
-    </w:rPrDefault>
-    <w:pPrDefault>
-      <w:pPr>
-        <w:spacing w:after="200" w:line="276" w:lineRule="auto"/>
-      </w:pPr>
-    </w:pPrDefault>
-  </w:docDefaults>
-  <w:latentStyles w:defLockedState="0" w:defUIPriority="99" w:defSemiHidden="1" w:defUnhideWhenUsed="1" w:defQFormat="0" w:count="267">
-    <w:lsdException w:name="Normal" w:semiHidden="0" w:uiPriority="0" w:unhideWhenUsed="0" w:qFormat="1"/>
-    <w:lsdException w:name="heading 1" w:semiHidden="0" w:uiPriority="9" w:unhideWhenUsed="0" w:qFormat="1"/>
-    <w:lsdException w:name="heading 2" w:uiPriority="9" w:qFormat="1"/>
-    <w:lsdException w:name="heading 3" w:uiPriority="9" w:qFormat="1"/>
-    <w:lsdException w:name="heading 4" w:uiPriority="9" w:qFormat="1"/>
-    <w:lsdException w:name="heading 5" w:uiPriority="9" w:qFormat="1"/>
-    <w:lsdException w:name="heading 6" w:uiPriority="9" w:qFormat="1"/>
-    <w:lsdException w:name="heading 7" w:uiPriority="9" w:qFormat="1"/>
-    <w:lsdException w:name="heading 8" w:uiPriority="9" w:qFormat="1"/>
-    <w:lsdException w:name="heading 9" w:uiPriority="9" w:qFormat="1"/>
-    <w:lsdException w:name="toc 1" w:uiPriority="39"/>
-    <w:lsdException w:name="toc 2" w:uiPriority="39"/>
-    <w:lsdException w:name="toc 3" w:uiPriority="39"/>
-    <w:lsdException w:name="toc 4" w:uiPriority="39"/>
-    <w:lsdException w:name="toc 5" w:uiPriority="39"/>
-    <w:lsdException w:name="toc 6" w:uiPriority="39"/>
-    <w:lsdException w:name="toc 7" w:uiPriority="39"/>
-    <w:lsdException w:name="toc 8" w:uiPriority="39"/>
-    <w:lsdException w:name="toc 9" w:uiPriority="39"/>
-    <w:lsdException w:name="caption" w:uiPriority="35" w:qFormat="1"/>
-    <w:lsdException w:name="Title" w:semiHidden="0" w:uiPriority="10" w:unhideWhenUsed="0" w:qFormat="1"/>
-    <w:lsdException w:name="Default Paragraph Font" w:uiPriority="1"/>
-    <w:lsdException w:name="Subtitle" w:semiHidden="0" w:uiPriority="11" w:unhideWhenUsed="0" w:qFormat="1"/>
-    <w:lsdException w:name="Strong" w:semiHidden="0" w:uiPriority="22" w:unhideWhenUsed="0" w:qFormat="1"/>
-    <w:lsdException w:name="Emphasis" w:semiHidden="0" w:uiPriority="20" w:unhideWhenUsed="0" w:qFormat="1"/>
-    <w:lsdException w:name="Table Grid" w:semiHidden="0" w:uiPriority="59" w:unhideWhenUsed="0"/>
-    <w:lsdException w:name="Placeholder Text" w:unhideWhenUsed="0"/>
-    <w:lsdException w:name="No Spacing" w:semiHidden="0" w:uiPriority="1" w:unhideWhenUsed="0" w:qFormat="1"/>
-    <w:lsdException w:name="Light Shading" w:semiHidden="0" w:uiPriority="60" w:unhideWhenUsed="0"/>
-    <w:lsdException w:name="Light List" w:semiHidden="0" w:uiPriority="61" w:unhideWhenUsed="0"/>
-    <w:lsdException w:name="Light Grid" w:semiHidden="0" w:uiPriority="62" w:unhideWhenUsed="0"/>
-    <w:lsdException w:name="Medium Shading 1" w:semiHidden="0" w:uiPriority="63" w:unhideWhenUsed="0"/>
-    <w:lsdException w:name="Medium Shading 2" w:semiHidden="0" w:uiPriority="64" w:unhideWhenUsed="0"/>
-    <w:lsdException w:name="Medium List 1" w:semiHidden="0" w:uiPriority="65" w:unhideWhenUsed="0"/>
-    <w:lsdException w:name="Medium List 2" w:semiHidden="0" w:uiPriority="66" w:unhideWhenUsed="0"/>
-    <w:lsdException w:name="Medium Grid 1" w:semiHidden="0" w:uiPriority="67" w:unhideWhenUsed="0"/>
-    <w:lsdException w:name="Medium Grid 2" w:semiHidden="0" w:uiPriority="68" w:unhideWhenUsed="0"/>
-    <w:lsdException w:name="Medium Grid 3" w:semiHidden="0" w:uiPriority="69" w:unhideWhenUsed="0"/>
-    <w:lsdException w:name="Dark List" w:semiHidden="0" w:uiPriority="70" w:unhideWhenUsed="0"/>
-    <w:lsdException w:name="Colorful Shading" w:semiHidden="0" w:uiPriority="71" w:unhideWhenUsed="0"/>
-    <w:lsdException w:name="Colorful List" w:semiHidden="0" w:uiPriority="72" w:unhideWhenUsed="0"/>
-    <w:lsdException w:name="Colorful Grid" w:semiHidden="0" w:uiPriority="73" w:unhideWhenUsed="0"/>
-    <w:lsdException w:name="Light Shading Accent 1" w:semiHidden="0" w:uiPriority="60" w:unhideWhenUsed="0"/>
-    <w:lsdException w:name="Light List Accent 1" w:semiHidden="0" w:uiPriority="61" w:unhideWhenUsed="0"/>
-    <w:lsdException w:name="Light Grid Accent 1" w:semiHidden="0" w:uiPriority="62" w:unhideWhenUsed="0"/>
-    <w:lsdException w:name="Medium Shading 1 Accent 1" w:semiHidden="0" w:uiPriority="63" w:unhideWhenUsed="0"/>
-    <w:lsdException w:name="Medium Shading 2 Accent 1" w:semiHidden="0" w:uiPriority="64" w:unhideWhenUsed="0"/>
-    <w:lsdException w:name="Medium List 1 Accent 1" w:semiHidden="0" w:uiPriority="65" w:unhideWhenUsed="0"/>
-    <w:lsdException w:name="Revision" w:unhideWhenUsed="0"/>
-    <w:lsdException w:name="List Paragraph" w:semiHidden="0" w:uiPriority="34" w:unhideWhenUsed="0" w:qFormat="1"/>
-    <w:lsdException w:name="Quote" w:semiHidden="0" w:uiPriority="29" w:unhideWhenUsed="0" w:qFormat="1"/>
-    <w:lsdException w:name="Intense Quote" w:semiHidden="0" w:uiPriority="30" w:unhideWhenUsed="0" w:qFormat="1"/>
-    <w:lsdException w:name="Medium List 2 Accent 1" w:semiHidden="0" w:uiPriority="66" w:unhideWhenUsed="0"/>
-    <w:lsdException w:name="Medium Grid 1 Accent 1" w:semiHidden="0" w:uiPriority="67" w:unhideWhenUsed="0"/>
-    <w:lsdException w:name="Medium Grid 2 Accent 1" w:semiHidden="0" w:uiPriority="68" w:unhideWhenUsed="0"/>
-    <w:lsdException w:name="Medium Grid 3 Accent 1" w:semiHidden="0" w:uiPriority="69" w:unhideWhenUsed="0"/>
-    <w:lsdException w:name="Dark List Accent 1" w:semiHidden="0" w:uiPriority="70" w:unhideWhenUsed="0"/>
-    <w:lsdException w:name="Colorful Shading Accent 1" w:semiHidden="0" w:uiPriority="71" w:unhideWhenUsed="0"/>
-    <w:lsdException w:name="Colorful List Accent 1" w:semiHidden="0" w:uiPriority="72" w:unhideWhenUsed="0"/>
-    <w:lsdException w:name="Colorful Grid Accent 1" w:semiHidden="0" w:uiPriority="73" w:unhideWhenUsed="0"/>
-    <w:lsdException w:name="Light Shading Accent 2" w:semiHidden="0" w:uiPriority="60" w:unhideWhenUsed="0"/>
-    <w:lsdException w:name="Light List Accent 2" w:semiHidden="0" w:uiPriority="61" w:unhideWhenUsed="0"/>
-    <w:lsdException w:name="Light Grid Accent 2" w:semiHidden="0" w:uiPriority="62" w:unhideWhenUsed="0"/>
-    <w:lsdException w:name="Medium Shading 1 Accent 2" w:semiHidden="0" w:uiPriority="63" w:unhideWhenUsed="0"/>
-    <w:lsdException w:name="Medium Shading 2 Accent 2" w:semiHidden="0" w:uiPriority="64" w:unhideWhenUsed="0"/>
-    <w:lsdException w:name="Medium List 1 Accent 2" w:semiHidden="0" w:uiPriority="65" w:unhideWhenUsed="0"/>
-    <w:lsdException w:name="Medium List 2 Accent 2" w:semiHidden="0" w:uiPriority="66" w:unhideWhenUsed="0"/>
-    <w:lsdException w:name="Medium Grid 1 Accent 2" w:semiHidden="0" w:uiPriority="67" w:unhideWhenUsed="0"/>
-    <w:lsdException w:name="Medium Grid 2 Accent 2" w:semiHidden="0" w:uiPriority="68" w:unhideWhenUsed="0"/>
-    <w:lsdException w:name="Medium Grid 3 Accent 2" w:semiHidden="0" w:uiPriority="69" w:unhideWhenUsed="0"/>
-    <w:lsdException w:name="Dark List Accent 2" w:semiHidden="0" w:uiPriority="70" w:unhideWhenUsed="0"/>
-    <w:lsdException w:name="Colorful Shading Accent 2" w:semiHidden="0" w:uiPriority="71" w:unhideWhenUsed="0"/>
-    <w:lsdException w:name="Colorful List Accent 2" w:semiHidden="0" w:uiPriority="72" w:unhideWhenUsed="0"/>
-    <w:lsdException w:name="Colorful Grid Accent 2" w:semiHidden="0" w:uiPriority="73" w:unhideWhenUsed="0"/>
-    <w:lsdException w:name="Light Shading Accent 3" w:semiHidden="0" w:uiPriority="60" w:unhideWhenUsed="0"/>
-    <w:lsdException w:name="Light List Accent 3" w:semiHidden="0" w:uiPriority="61" w:unhideWhenUsed="0"/>
-    <w:lsdException w:name="Light Grid Accent 3" w:semiHidden="0" w:uiPriority="62" w:unhideWhenUsed="0"/>
-    <w:lsdException w:name="Medium Shading 1 Accent 3" w:semiHidden="0" w:uiPriority="63" w:unhideWhenUsed="0"/>
-    <w:lsdException w:name="Medium Shading 2 Accent 3" w:semiHidden="0" w:uiPriority="64" w:unhideWhenUsed="0"/>
-    <w:lsdException w:name="Medium List 1 Accent 3" w:semiHidden="0" w:uiPriority="65" w:unhideWhenUsed="0"/>
-    <w:lsdException w:name="Medium List 2 Accent 3" w:semiHidden="0" w:uiPriority="66" w:unhideWhenUsed="0"/>
-    <w:lsdException w:name="Medium Grid 1 Accent 3" w:semiHidden="0" w:uiPriority="67" w:unhideWhenUsed="0"/>
-    <w:lsdException w:name="Medium Grid 2 Accent 3" w:semiHidden="0" w:uiPriority="68" w:unhideWhenUsed="0"/>
-    <w:lsdException w:name="Medium Grid 3 Accent 3" w:semiHidden="0" w:uiPriority="69" w:unhideWhenUsed="0"/>
-    <w:lsdException w:name="Dark List Accent 3" w:semiHidden="0" w:uiPriority="70" w:unhideWhenUsed="0"/>
-    <w:lsdException w:name="Colorful Shading Accent 3" w:semiHidden="0" w:uiPriority="71" w:unhideWhenUsed="0"/>
-    <w:lsdException w:name="Colorful List Accent 3" w:semiHidden="0" w:uiPriority="72" w:unhideWhenUsed="0"/>
-    <w:lsdException w:name="Colorful Grid Accent 3" w:semiHidden="0" w:uiPriority="73" w:unhideWhenUsed="0"/>
-    <w:lsdException w:name="Light Shading Accent 4" w:semiHidden="0" w:uiPriority="60" w:unhideWhenUsed="0"/>
-    <w:lsdException w:name="Light List Accent 4" w:semiHidden="0" w:uiPriority="61" w:unhideWhenUsed="0"/>
-    <w:lsdException w:name="Light Grid Accent 4" w:semiHidden="0" w:uiPriority="62" w:unhideWhenUsed="0"/>
-    <w:lsdException w:name="Medium Shading 1 Accent 4" w:semiHidden="0" w:uiPriority="63" w:unhideWhenUsed="0"/>
-    <w:lsdException w:name="Medium Shading 2 Accent 4" w:semiHidden="0" w:uiPriority="64" w:unhideWhenUsed="0"/>
-    <w:lsdException w:name="Medium List 1 Accent 4" w:semiHidden="0" w:uiPriority="65" w:unhideWhenUsed="0"/>
-    <w:lsdException w:name="Medium List 2 Accent 4" w:semiHidden="0" w:uiPriority="66" w:unhideWhenUsed="0"/>
-    <w:lsdException w:name="Medium Grid 1 Accent 4" w:semiHidden="0" w:uiPriority="67" w:unhideWhenUsed="0"/>
-    <w:lsdException w:name="Medium Grid 2 Accent 4" w:semiHidden="0" w:uiPriority="68" w:unhideWhenUsed="0"/>
-    <w:lsdException w:name="Medium Grid 3 Accent 4" w:semiHidden="0" w:uiPriority="69" w:unhideWhenUsed="0"/>
-    <w:lsdException w:name="Dark List Accent 4" w:semiHidden="0" w:uiPriority="70" w:unhideWhenUsed="0"/>
-    <w:lsdException w:name="Colorful Shading Accent 4" w:semiHidden="0" w:uiPriority="71" w:unhideWhenUsed="0"/>
-    <w:lsdException w:name="Colorful List Accent 4" w:semiHidden="0" w:uiPriority="72" w:unhideWhenUsed="0"/>
-    <w:lsdException w:name="Colorful Grid Accent 4" w:semiHidden="0" w:uiPriority="73" w:unhideWhenUsed="0"/>
-    <w:lsdException w:name="Light Shading Accent 5" w:semiHidden="0" w:uiPriority="60" w:unhideWhenUsed="0"/>
-    <w:lsdException w:name="Light List Accent 5" w:semiHidden="0" w:uiPriority="61" w:unhideWhenUsed="0"/>
-    <w:lsdException w:name="Light Grid Accent 5" w:semiHidden="0" w:uiPriority="62" w:unhideWhenUsed="0"/>
-    <w:lsdException w:name="Medium Shading 1 Accent 5" w:semiHidden="0" w:uiPriority="63" w:unhideWhenUsed="0"/>
-    <w:lsdException w:name="Medium Shading 2 Accent 5" w:semiHidden="0" w:uiPriority="64" w:unhideWhenUsed="0"/>
-    <w:lsdException w:name="Medium List 1 Accent 5" w:semiHidden="0" w:uiPriority="65" w:unhideWhenUsed="0"/>
-    <w:lsdException w:name="Medium List 2 Accent 5" w:semiHidden="0" w:uiPriority="66" w:unhideWhenUsed="0"/>
-    <w:lsdException w:name="Medium Grid 1 Accent 5" w:semiHidden="0" w:uiPriority="67" w:unhideWhenUsed="0"/>
-    <w:lsdException w:name="Medium Grid 2 Accent 5" w:semiHidden="0" w:uiPriority="68" w:unhideWhenUsed="0"/>
-    <w:lsdException w:name="Medium Grid 3 Accent 5" w:semiHidden="0" w:uiPriority="69" w:unhideWhenUsed="0"/>
-    <w:lsdException w:name="Dark List Accent 5" w:semiHidden="0" w:uiPriority="70" w:unhideWhenUsed="0"/>
-    <w:lsdException w:name="Colorful Shading Accent 5" w:semiHidden="0" w:uiPriority="71" w:unhideWhenUsed="0"/>
-    <w:lsdException w:name="Colorful List Accent 5" w:semiHidden="0" w:uiPriority="72" w:unhideWhenUsed="0"/>
-    <w:lsdException w:name="Colorful Grid Accent 5" w:semiHidden="0" w:uiPriority="73" w:unhideWhenUsed="0"/>
-    <w:lsdException w:name="Light Shading Accent 6" w:semiHidden="0" w:uiPriority="60" w:unhideWhenUsed="0"/>
-    <w:lsdException w:name="Light List Accent 6" w:semiHidden="0" w:uiPriority="61" w:unhideWhenUsed="0"/>
-    <w:lsdException w:name="Light Grid Accent 6" w:semiHidden="0" w:uiPriority="62" w:unhideWhenUsed="0"/>
-    <w:lsdException w:name="Medium Shading 1 Accent 6" w:semiHidden="0" w:uiPriority="63" w:unhideWhenUsed="0"/>
-    <w:lsdException w:name="Medium Shading 2 Accent 6" w:semiHidden="0" w:uiPriority="64" w:unhideWhenUsed="0"/>
-    <w:lsdException w:name="Medium List 1 Accent 6" w:semiHidden="0" w:uiPriority="65" w:unhideWhenUsed="0"/>
-    <w:lsdException w:name="Medium List 2 Accent 6" w:semiHidden="0" w:uiPriority="66" w:unhideWhenUsed="0"/>
-    <w:lsdException w:name="Medium Grid 1 Accent 6" w:semiHidden="0" w:uiPriority="67" w:unhideWhenUsed="0"/>
-    <w:lsdException w:name="Medium Grid 2 Accent 6" w:semiHidden="0" w:uiPriority="68" w:unhideWhenUsed="0"/>
-    <w:lsdException w:name="Medium Grid 3 Accent 6" w:semiHidden="0" w:uiPriority="69" w:unhideWhenUsed="0"/>
-    <w:lsdException w:name="Dark List Accent 6" w:semiHidden="0" w:uiPriority="70" w:unhideWhenUsed="0"/>
-    <w:lsdException w:name="Colorful Shading Accent 6" w:semiHidden="0" w:uiPriority="71" w:unhideWhenUsed="0"/>
-    <w:lsdException w:name="Colorful List Accent 6" w:semiHidden="0" w:uiPriority="72" w:unhideWhenUsed="0"/>
-    <w:lsdException w:name="Colorful Grid Accent 6" w:semiHidden="0" w:uiPriority="73" w:unhideWhenUsed="0"/>
-    <w:lsdException w:name="Subtle Emphasis" w:semiHidden="0" w:uiPriority="19" w:unhideWhenUsed="0" w:qFormat="1"/>
-    <w:lsdException w:name="Intense Emphasis" w:semiHidden="0" w:uiPriority="21" w:unhideWhenUsed="0" w:qFormat="1"/>
-    <w:lsdException w:name="Subtle Reference" w:semiHidden="0" w:uiPriority="31" w:unhideWhenUsed="0" w:qFormat="1"/>
-    <w:lsdException w:name="Intense Reference" w:semiHidden="0" w:uiPriority="32" w:unhideWhenUsed="0" w:qFormat="1"/>
-    <w:lsdException w:name="Book Title" w:semiHidden="0" w:uiPriority="33" w:unhideWhenUsed="0" w:qFormat="1"/>
-    <w:lsdException w:name="Bibliography" w:uiPriority="37"/>
-    <w:lsdException w:name="TOC Heading" w:uiPriority="39" w:qFormat="1"/>
+  <w:latentStyles w:defLockedState="0" w:defUIPriority="99" w:defSemiHidden="0" w:defUnhideWhenUsed="0" w:defQFormat="0" w:count="373">
+    <w:lsdException w:name="Normal" w:uiPriority="0" w:qFormat="1"/>
+    <w:lsdException w:name="heading 1" w:uiPriority="9" w:qFormat="1"/>
+    <w:lsdException w:name="heading 2" w:semiHidden="1" w:uiPriority="9" w:unhideWhenUsed="1" w:qFormat="1"/>
+    <w:lsdException w:name="heading 3" w:semiHidden="1" w:uiPriority="9" w:unhideWhenUsed="1" w:qFormat="1"/>
+    <w:lsdException w:name="heading 4" w:semiHidden="1" w:uiPriority="9" w:unhideWhenUsed="1" w:qFormat="1"/>
+    <w:lsdException w:name="heading 5" w:semiHidden="1" w:uiPriority="9" w:unhideWhenUsed="1" w:qFormat="1"/>
+    <w:lsdException w:name="heading 6" w:semiHidden="1" w:uiPriority="9" w:unhideWhenUsed="1" w:qFormat="1"/>
+    <w:lsdException w:name="heading 7" w:semiHidden="1" w:uiPriority="9" w:unhideWhenUsed="1" w:qFormat="1"/>
+    <w:lsdException w:name="heading 8" w:semiHidden="1" w:uiPriority="9" w:unhideWhenUsed="1" w:qFormat="1"/>
+    <w:lsdException w:name="heading 9" w:semiHidden="1" w:uiPriority="9" w:unhideWhenUsed="1" w:qFormat="1"/>
+    <w:lsdException w:name="index 1" w:semiHidden="1" w:unhideWhenUsed="1"/>
+    <w:lsdException w:name="index 2" w:semiHidden="1" w:unhideWhenUsed="1"/>
+    <w:lsdException w:name="index 3" w:semiHidden="1" w:unhideWhenUsed="1"/>
+    <w:lsdException w:name="index 4" w:semiHidden="1" w:unhideWhenUsed="1"/>
+    <w:lsdException w:name="index 5" w:semiHidden="1" w:unhideWhenUsed="1"/>
+    <w:lsdException w:name="index 6" w:semiHidden="1" w:unhideWhenUsed="1"/>
+    <w:lsdException w:name="index 7" w:semiHidden="1" w:unhideWhenUsed="1"/>
+    <w:lsdException w:name="index 8" w:semiHidden="1" w:unhideWhenUsed="1"/>
+    <w:lsdException w:name="index 9" w:semiHidden="1" w:unhideWhenUsed="1"/>
+    <w:lsdException w:name="toc 1" w:semiHidden="1" w:uiPriority="39" w:unhideWhenUsed="1"/>
+    <w:lsdException w:name="toc 2" w:semiHidden="1" w:uiPriority="39" w:unhideWhenUsed="1"/>
+    <w:lsdException w:name="toc 3" w:semiHidden="1" w:uiPriority="39" w:unhideWhenUsed="1"/>
+    <w:lsdException w:name="toc 4" w:semiHidden="1" w:uiPriority="39" w:unhideWhenUsed="1"/>
+    <w:lsdException w:name="toc 5" w:semiHidden="1" w:uiPriority="39" w:unhideWhenUsed="1"/>
+    <w:lsdException w:name="toc 6" w:semiHidden="1" w:uiPriority="39" w:unhideWhenUsed="1"/>
+    <w:lsdException w:name="toc 7" w:semiHidden="1" w:uiPriority="39" w:unhideWhenUsed="1"/>
+    <w:lsdException w:name="toc 8" w:semiHidden="1" w:uiPriority="39" w:unhideWhenUsed="1"/>
+    <w:lsdException w:name="toc 9" w:semiHidden="1" w:uiPriority="39" w:unhideWhenUsed="1"/>
+    <w:lsdException w:name="Normal Indent" w:semiHidden="1" w:unhideWhenUsed="1"/>
+    <w:lsdException w:name="footnote text" w:semiHidden="1" w:unhideWhenUsed="1"/>
+    <w:lsdException w:name="annotation text" w:semiHidden="1" w:unhideWhenUsed="1"/>
+    <w:lsdException w:name="header" w:semiHidden="1" w:unhideWhenUsed="1"/>
+    <w:lsdException w:name="footer" w:semiHidden="1" w:unhideWhenUsed="1"/>
+    <w:lsdException w:name="index heading" w:semiHidden="1" w:unhideWhenUsed="1"/>
+    <w:lsdException w:name="caption" w:semiHidden="1" w:uiPriority="35" w:unhideWhenUsed="1" w:qFormat="1"/>
+    <w:lsdException w:name="table of figures" w:semiHidden="1" w:unhideWhenUsed="1"/>
+    <w:lsdException w:name="envelope address" w:semiHidden="1" w:unhideWhenUsed="1"/>
+    <w:lsdException w:name="envelope return" w:semiHidden="1" w:unhideWhenUsed="1"/>
+    <w:lsdException w:name="footnote reference" w:semiHidden="1" w:unhideWhenUsed="1"/>
+    <w:lsdException w:name="annotation reference" w:semiHidden="1" w:unhideWhenUsed="1"/>
+    <w:lsdException w:name="line number" w:semiHidden="1" w:unhideWhenUsed="1"/>
+    <w:lsdException w:name="page number" w:semiHidden="1" w:unhideWhenUsed="1"/>
+    <w:lsdException w:name="endnote reference" w:semiHidden="1" w:unhideWhenUsed="1"/>
+    <w:lsdException w:name="endnote text" w:semiHidden="1" w:unhideWhenUsed="1"/>
+    <w:lsdException w:name="table of authorities" w:semiHidden="1" w:unhideWhenUsed="1"/>
+    <w:lsdException w:name="macro" w:semiHidden="1" w:unhideWhenUsed="1"/>
+    <w:lsdException w:name="toa heading" w:semiHidden="1" w:unhideWhenUsed="1"/>
+    <w:lsdException w:name="List" w:semiHidden="1" w:unhideWhenUsed="1"/>
+    <w:lsdException w:name="List Bullet" w:semiHidden="1" w:unhideWhenUsed="1"/>
+    <w:lsdException w:name="List Number" w:semiHidden="1" w:unhideWhenUsed="1"/>
+    <w:lsdException w:name="List 2" w:semiHidden="1" w:unhideWhenUsed="1"/>
+    <w:lsdException w:name="List 3" w:semiHidden="1" w:unhideWhenUsed="1"/>
+    <w:lsdException w:name="List 4" w:semiHidden="1" w:unhideWhenUsed="1"/>
+    <w:lsdException w:name="List 5" w:semiHidden="1" w:unhideWhenUsed="1"/>
+    <w:lsdException w:name="List Bullet 2" w:semiHidden="1" w:unhideWhenUsed="1"/>
+    <w:lsdException w:name="List Bullet 3" w:semiHidden="1" w:unhideWhenUsed="1"/>
+    <w:lsdException w:name="List Bullet 4" w:semiHidden="1" w:unhideWhenUsed="1"/>
+    <w:lsdException w:name="List Bullet 5" w:semiHidden="1" w:unhideWhenUsed="1"/>
+    <w:lsdException w:name="List Number 2" w:semiHidden="1" w:unhideWhenUsed="1"/>
+    <w:lsdException w:name="List Number 3" w:semiHidden="1" w:unhideWhenUsed="1"/>
+    <w:lsdException w:name="List Number 4" w:semiHidden="1" w:unhideWhenUsed="1"/>
+    <w:lsdException w:name="List Number 5" w:semiHidden="1" w:unhideWhenUsed="1"/>
+    <w:lsdException w:name="Title" w:uiPriority="10" w:qFormat="1"/>
+    <w:lsdException w:name="Closing" w:semiHidden="1" w:unhideWhenUsed="1"/>
+    <w:lsdException w:name="Signature" w:semiHidden="1" w:unhideWhenUsed="1"/>
+    <w:lsdException w:name="Default Paragraph Font" w:semiHidden="1" w:uiPriority="1" w:unhideWhenUsed="1"/>
+    <w:lsdException w:name="Body Text" w:semiHidden="1" w:unhideWhenUsed="1"/>
+    <w:lsdException w:name="Body Text Indent" w:semiHidden="1" w:unhideWhenUsed="1"/>
+    <w:lsdException w:name="List Continue" w:semiHidden="1" w:unhideWhenUsed="1"/>
+    <w:lsdException w:name="List Continue 2" w:semiHidden="1" w:unhideWhenUsed="1"/>
+    <w:lsdException w:name="List Continue 3" w:semiHidden="1" w:unhideWhenUsed="1"/>
+    <w:lsdException w:name="List Continue 4" w:semiHidden="1" w:unhideWhenUsed="1"/>
+    <w:lsdException w:name="List Continue 5" w:semiHidden="1" w:unhideWhenUsed="1"/>
+    <w:lsdException w:name="Message Header" w:semiHidden="1" w:unhideWhenUsed="1"/>
+    <w:lsdException w:name="Subtitle" w:uiPriority="11" w:qFormat="1"/>
+    <w:lsdException w:name="Salutation" w:semiHidden="1" w:unhideWhenUsed="1"/>
+    <w:lsdException w:name="Date" w:semiHidden="1" w:unhideWhenUsed="1"/>
+    <w:lsdException w:name="Body Text First Indent" w:semiHidden="1" w:unhideWhenUsed="1"/>
+    <w:lsdException w:name="Body Text First Indent 2" w:semiHidden="1" w:unhideWhenUsed="1"/>
+    <w:lsdException w:name="Note Heading" w:semiHidden="1" w:unhideWhenUsed="1"/>
+    <w:lsdException w:name="Body Text 2" w:semiHidden="1" w:unhideWhenUsed="1"/>
+    <w:lsdException w:name="Body Text 3" w:semiHidden="1" w:unhideWhenUsed="1"/>
+    <w:lsdException w:name="Body Text Indent 2" w:semiHidden="1" w:unhideWhenUsed="1"/>
+    <w:lsdException w:name="Body Text Indent 3" w:semiHidden="1" w:unhideWhenUsed="1"/>
+    <w:lsdException w:name="Block Text" w:semiHidden="1" w:unhideWhenUsed="1"/>
+    <w:lsdException w:name="Hyperlink" w:semiHidden="1" w:unhideWhenUsed="1"/>
+    <w:lsdException w:name="FollowedHyperlink" w:semiHidden="1" w:unhideWhenUsed="1"/>
+    <w:lsdException w:name="Strong" w:uiPriority="22" w:qFormat="1"/>
+    <w:lsdException w:name="Emphasis" w:uiPriority="20" w:qFormat="1"/>
+    <w:lsdException w:name="Document Map" w:semiHidden="1" w:unhideWhenUsed="1"/>
+    <w:lsdException w:name="Plain Text" w:semiHidden="1" w:unhideWhenUsed="1"/>
+    <w:lsdException w:name="E-mail Signature" w:semiHidden="1" w:unhideWhenUsed="1"/>
+    <w:lsdException w:name="HTML Top of Form" w:semiHidden="1" w:unhideWhenUsed="1"/>
+    <w:lsdException w:name="HTML Bottom of Form" w:semiHidden="1" w:unhideWhenUsed="1"/>
+    <w:lsdException w:name="Normal (Web)" w:semiHidden="1" w:unhideWhenUsed="1"/>
+    <w:lsdException w:name="HTML Acronym" w:semiHidden="1" w:unhideWhenUsed="1"/>
+    <w:lsdException w:name="HTML Address" w:semiHidden="1" w:unhideWhenUsed="1"/>
+    <w:lsdException w:name="HTML Cite" w:semiHidden="1" w:unhideWhenUsed="1"/>
+    <w:lsdException w:name="HTML Code" w:semiHidden="1" w:unhideWhenUsed="1"/>
+    <w:lsdException w:name="HTML Definition" w:semiHidden="1" w:unhideWhenUsed="1"/>
+    <w:lsdException w:name="HTML Keyboard" w:semiHidden="1" w:unhideWhenUsed="1"/>
+    <w:lsdException w:name="HTML Preformatted" w:semiHidden="1" w:unhideWhenUsed="1"/>
+    <w:lsdException w:name="HTML Sample" w:semiHidden="1" w:unhideWhenUsed="1"/>
+    <w:lsdException w:name="HTML Typewriter" w:semiHidden="1" w:unhideWhenUsed="1"/>
+    <w:lsdException w:name="HTML Variable" w:semiHidden="1" w:unhideWhenUsed="1"/>
+    <w:lsdException w:name="Normal Table" w:semiHidden="1" w:unhideWhenUsed="1"/>
+    <w:lsdException w:name="annotation subject" w:semiHidden="1" w:unhideWhenUsed="1"/>
+    <w:lsdException w:name="No List" w:semiHidden="1" w:unhideWhenUsed="1"/>
+    <w:lsdException w:name="Outline List 1" w:semiHidden="1" w:unhideWhenUsed="1"/>
+    <w:lsdException w:name="Outline List 2" w:semiHidden="1" w:unhideWhenUsed="1"/>
+    <w:lsdException w:name="Outline List 3" w:semiHidden="1" w:unhideWhenUsed="1"/>
+    <w:lsdException w:name="Table Simple 1" w:semiHidden="1" w:unhideWhenUsed="1"/>
+    <w:lsdException w:name="Table Simple 2" w:semiHidden="1" w:unhideWhenUsed="1"/>
+    <w:lsdException w:name="Table Simple 3" w:semiHidden="1" w:unhideWhenUsed="1"/>
+    <w:lsdException w:name="Table Classic 1" w:semiHidden="1" w:unhideWhenUsed="1"/>
+    <w:lsdException w:name="Table Classic 2" w:semiHidden="1" w:unhideWhenUsed="1"/>
+    <w:lsdException w:name="Table Classic 3" w:semiHidden="1" w:unhideWhenUsed="1"/>
+    <w:lsdException w:name="Table Classic 4" w:semiHidden="1" w:unhideWhenUsed="1"/>
+    <w:lsdException w:name="Table Colorful 1" w:semiHidden="1" w:unhideWhenUsed="1"/>
+    <w:lsdException w:name="Table Colorful 2" w:semiHidden="1" w:unhideWhenUsed="1"/>
+    <w:lsdException w:name="Table Colorful 3" w:semiHidden="1" w:unhideWhenUsed="1"/>
+    <w:lsdException w:name="Table Columns 1" w:semiHidden="1" w:unhideWhenUsed="1"/>
+    <w:lsdException w:name="Table Columns 2" w:semiHidden="1" w:unhideWhenUsed="1"/>
+    <w:lsdException w:name="Table Columns 3" w:semiHidden="1" w:unhideWhenUsed="1"/>
+    <w:lsdException w:name="Table Columns 4" w:semiHidden="1" w:unhideWhenUsed="1"/>
+    <w:lsdException w:name="Table Columns 5" w:semiHidden="1" w:unhideWhenUsed="1"/>
+    <w:lsdException w:name="Table Grid 1" w:semiHidden="1" w:unhideWhenUsed="1"/>
+    <w:lsdException w:name="Table Grid 2" w:semiHidden="1" w:unhideWhenUsed="1"/>
+    <w:lsdException w:name="Table Grid 3" w:semiHidden="1" w:unhideWhenUsed="1"/>
+    <w:lsdException w:name="Table Grid 4" w:semiHidden="1" w:unhideWhenUsed="1"/>
+    <w:lsdException w:name="Table Grid 5" w:semiHidden="1" w:unhideWhenUsed="1"/>
+    <w:lsdException w:name="Table Grid 6" w:semiHidden="1" w:unhideWhenUsed="1"/>
+    <w:lsdException w:name="Table Grid 7" w:semiHidden="1" w:unhideWhenUsed="1"/>
+    <w:lsdException w:name="Table Grid 8" w:semiHidden="1" w:unhideWhenUsed="1"/>
+    <w:lsdException w:name="Table List 1" w:semiHidden="1" w:unhideWhenUsed="1"/>
+    <w:lsdException w:name="Table List 2" w:semiHidden="1" w:unhideWhenUsed="1"/>
+    <w:lsdException w:name="Table List 3" w:semiHidden="1" w:unhideWhenUsed="1"/>
+    <w:lsdException w:name="Table List 4" w:semiHidden="1" w:unhideWhenUsed="1"/>
+    <w:lsdException w:name="Table List 5" w:semiHidden="1" w:unhideWhenUsed="1"/>
+    <w:lsdException w:name="Table List 6" w:semiHidden="1" w:unhideWhenUsed="1"/>
+    <w:lsdException w:name="Table List 7" w:semiHidden="1" w:unhideWhenUsed="1"/>
+    <w:lsdException w:name="Table List 8" w:semiHidden="1" w:unhideWhenUsed="1"/>
+    <w:lsdException w:name="Table 3D effects 1" w:semiHidden="1" w:unhideWhenUsed="1"/>
+    <w:lsdException w:name="Table 3D effects 2" w:semiHidden="1" w:unhideWhenUsed="1"/>
+    <w:lsdException w:name="Table 3D effects 3" w:semiHidden="1" w:unhideWhenUsed="1"/>
+    <w:lsdException w:name="Table Contemporary" w:semiHidden="1" w:unhideWhenUsed="1"/>
+    <w:lsdException w:name="Table Elegant" w:semiHidden="1" w:unhideWhenUsed="1"/>
+    <w:lsdException w:name="Table Professional" w:semiHidden="1" w:unhideWhenUsed="1"/>
+    <w:lsdException w:name="Table Subtle 1" w:semiHidden="1" w:unhideWhenUsed="1"/>
+    <w:lsdException w:name="Table Subtle 2" w:semiHidden="1" w:unhideWhenUsed="1"/>
+    <w:lsdException w:name="Table Web 1" w:semiHidden="1" w:unhideWhenUsed="1"/>
+    <w:lsdException w:name="Table Web 2" w:semiHidden="1" w:unhideWhenUsed="1"/>
+    <w:lsdException w:name="Table Web 3" w:semiHidden="1" w:unhideWhenUsed="1"/>
+    <w:lsdException w:name="Balloon Text" w:semiHidden="1" w:unhideWhenUsed="1"/>
+    <w:lsdException w:name="Table Grid" w:semiHidden="1" w:uiPriority="59" w:unhideWhenUsed="1"/>
+    <w:lsdException w:name="Table Theme" w:semiHidden="1" w:unhideWhenUsed="1"/>
+    <w:lsdException w:name="Placeholder Text" w:semiHidden="1"/>
+    <w:lsdException w:name="No Spacing" w:uiPriority="1" w:qFormat="1"/>
+    <w:lsdException w:name="Light Shading" w:uiPriority="60"/>
+    <w:lsdException w:name="Light List" w:uiPriority="61"/>
+    <w:lsdException w:name="Light Grid" w:uiPriority="62"/>
+    <w:lsdException w:name="Medium Shading 1" w:uiPriority="63"/>
+    <w:lsdException w:name="Medium Shading 2" w:uiPriority="64"/>
+    <w:lsdException w:name="Medium List 1" w:uiPriority="65"/>
+    <w:lsdException w:name="Medium List 2" w:uiPriority="66"/>
+    <w:lsdException w:name="Medium Grid 1" w:uiPriority="67"/>
+    <w:lsdException w:name="Medium Grid 2" w:uiPriority="68"/>
+    <w:lsdException w:name="Medium Grid 3" w:uiPriority="69"/>
+    <w:lsdException w:name="Dark List" w:uiPriority="70"/>
+    <w:lsdException w:name="Colorful Shading" w:uiPriority="71"/>
+    <w:lsdException w:name="Colorful List" w:uiPriority="72"/>
+    <w:lsdException w:name="Colorful Grid" w:uiPriority="73"/>
+    <w:lsdException w:name="Light Shading Accent 1" w:uiPriority="60"/>
+    <w:lsdException w:name="Light List Accent 1" w:uiPriority="61"/>
+    <w:lsdException w:name="Light Grid Accent 1" w:uiPriority="62"/>
+    <w:lsdException w:name="Medium Shading 1 Accent 1" w:uiPriority="63"/>
+    <w:lsdException w:name="Medium Shading 2 Accent 1" w:uiPriority="64"/>
+    <w:lsdException w:name="Medium List 1 Accent 1" w:uiPriority="65"/>
+    <w:lsdException w:name="Revision" w:semiHidden="1"/>
+    <w:lsdException w:name="List Paragraph" w:uiPriority="34" w:qFormat="1"/>
+    <w:lsdException w:name="Quote" w:uiPriority="29" w:qFormat="1"/>
+    <w:lsdException w:name="Intense Quote" w:uiPriority="30" w:qFormat="1"/>
+    <w:lsdException w:name="Medium List 2 Accent 1" w:uiPriority="66"/>
+    <w:lsdException w:name="Medium Grid 1 Accent 1" w:uiPriority="67"/>
+    <w:lsdException w:name="Medium Grid 2 Accent 1" w:uiPriority="68"/>
+    <w:lsdException w:name="Medium Grid 3 Accent 1" w:uiPriority="69"/>
+    <w:lsdException w:name="Dark List Accent 1" w:uiPriority="70"/>
+    <w:lsdException w:name="Colorful Shading Accent 1" w:uiPriority="71"/>
+    <w:lsdException w:name="Colorful List Accent 1" w:uiPriority="72"/>
+    <w:lsdException w:name="Colorful Grid Accent 1" w:uiPriority="73"/>
+    <w:lsdException w:name="Light Shading Accent 2" w:uiPriority="60"/>
+    <w:lsdException w:name="Light List Accent 2" w:uiPriority="61"/>
+    <w:lsdException w:name="Light Grid Accent 2" w:uiPriority="62"/>
+    <w:lsdException w:name="Medium Shading 1 Accent 2" w:uiPriority="63"/>
+    <w:lsdException w:name="Medium Shading 2 Accent 2" w:uiPriority="64"/>
+    <w:lsdException w:name="Medium List 1 Accent 2" w:uiPriority="65"/>
+    <w:lsdException w:name="Medium List 2 Accent 2" w:uiPriority="66"/>
+    <w:lsdException w:name="Medium Grid 1 Accent 2" w:uiPriority="67"/>
+    <w:lsdException w:name="Medium Grid 2 Accent 2" w:uiPriority="68"/>
+    <w:lsdException w:name="Medium Grid 3 Accent 2" w:uiPriority="69"/>
+    <w:lsdException w:name="Dark List Accent 2" w:uiPriority="70"/>
+    <w:lsdException w:name="Colorful Shading Accent 2" w:uiPriority="71"/>
+    <w:lsdException w:name="Colorful List Accent 2" w:uiPriority="72"/>
+    <w:lsdException w:name="Colorful Grid Accent 2" w:uiPriority="73"/>
+    <w:lsdException w:name="Light Shading Accent 3" w:uiPriority="60"/>
+    <w:lsdException w:name="Light List Accent 3" w:uiPriority="61"/>
+    <w:lsdException w:name="Light Grid Accent 3" w:uiPriority="62"/>
+    <w:lsdException w:name="Medium Shading 1 Accent 3" w:uiPriority="63"/>
+    <w:lsdException w:name="Medium Shading 2 Accent 3" w:uiPriority="64"/>
+    <w:lsdException w:name="Medium List 1 Accent 3" w:uiPriority="65"/>
+    <w:lsdException w:name="Medium List 2 Accent 3" w:uiPriority="66"/>
+    <w:lsdException w:name="Medium Grid 1 Accent 3" w:uiPriority="67"/>
+    <w:lsdException w:name="Medium Grid 2 Accent 3" w:uiPriority="68"/>
+    <w:lsdException w:name="Medium Grid 3 Accent 3" w:uiPriority="69"/>
+    <w:lsdException w:name="Dark List Accent 3" w:uiPriority="70"/>
+    <w:lsdException w:name="Colorful Shading Accent 3" w:uiPriority="71"/>
+    <w:lsdException w:name="Colorful List Accent 3" w:uiPriority="72"/>
+    <w:lsdException w:name="Colorful Grid Accent 3" w:uiPriority="73"/>
+    <w:lsdException w:name="Light Shading Accent 4" w:uiPriority="60"/>
+    <w:lsdException w:name="Light List Accent 4" w:uiPriority="61"/>
+    <w:lsdException w:name="Light Grid Accent 4" w:uiPriority="62"/>
+    <w:lsdException w:name="Medium Shading 1 Accent 4" w:uiPriority="63"/>
+    <w:lsdException w:name="Medium Shading 2 Accent 4" w:uiPriority="64"/>
+    <w:lsdException w:name="Medium List 1 Accent 4" w:uiPriority="65"/>
+    <w:lsdException w:name="Medium List 2 Accent 4" w:uiPriority="66"/>
+    <w:lsdException w:name="Medium Grid 1 Accent 4" w:uiPriority="67"/>
+    <w:lsdException w:name="Medium Grid 2 Accent 4" w:uiPriority="68"/>
+    <w:lsdException w:name="Medium Grid 3 Accent 4" w:uiPriority="69"/>
+    <w:lsdException w:name="Dark List Accent 4" w:uiPriority="70"/>
+    <w:lsdException w:name="Colorful Shading Accent 4" w:uiPriority="71"/>
+    <w:lsdException w:name="Colorful List Accent 4" w:uiPriority="72"/>
+    <w:lsdException w:name="Colorful Grid Accent 4" w:uiPriority="73"/>
+    <w:lsdException w:name="Light Shading Accent 5" w:uiPriority="60"/>
+    <w:lsdException w:name="Light List Accent 5" w:uiPriority="61"/>
+    <w:lsdException w:name="Light Grid Accent 5" w:uiPriority="62"/>
+    <w:lsdException w:name="Medium Shading 1 Accent 5" w:uiPriority="63"/>
+    <w:lsdException w:name="Medium Shading 2 Accent 5" w:uiPriority="64"/>
+    <w:lsdException w:name="Medium List 1 Accent 5" w:uiPriority="65"/>
+    <w:lsdException w:name="Medium List 2 Accent 5" w:uiPriority="66"/>
+    <w:lsdException w:name="Medium Grid 1 Accent 5" w:uiPriority="67"/>
+    <w:lsdException w:name="Medium Grid 2 Accent 5" w:uiPriority="68"/>
+    <w:lsdException w:name="Medium Grid 3 Accent 5" w:uiPriority="69"/>
+    <w:lsdException w:name="Dark List Accent 5" w:uiPriority="70"/>
+    <w:lsdException w:name="Colorful Shading Accent 5" w:uiPriority="71"/>
+    <w:lsdException w:name="Colorful List Accent 5" w:uiPriority="72"/>
+    <w:lsdException w:name="Colorful Grid Accent 5" w:uiPriority="73"/>
+    <w:lsdException w:name="Light Shading Accent 6" w:uiPriority="60"/>
+    <w:lsdException w:name="Light List Accent 6" w:uiPriority="61"/>
+    <w:lsdException w:name="Light Grid Accent 6" w:uiPriority="62"/>
+    <w:lsdException w:name="Medium Shading 1 Accent 6" w:uiPriority="63"/>
+    <w:lsdException w:name="Medium Shading 2 Accent 6" w:uiPriority="64"/>
+    <w:lsdException w:name="Medium List 1 Accent 6" w:uiPriority="65"/>
+    <w:lsdException w:name="Medium List 2 Accent 6" w:uiPriority="66"/>
+    <w:lsdException w:name="Medium Grid 1 Accent 6" w:uiPriority="67"/>
+    <w:lsdException w:name="Medium Grid 2 Accent 6" w:uiPriority="68"/>
+    <w:lsdException w:name="Medium Grid 3 Accent 6" w:uiPriority="69"/>
+    <w:lsdException w:name="Dark List Accent 6" w:uiPriority="70"/>
+    <w:lsdException w:name="Colorful Shading Accent 6" w:uiPriority="71"/>
+    <w:lsdException w:name="Colorful List Accent 6" w:uiPriority="72"/>
+    <w:lsdException w:name="Colorful Grid Accent 6" w:uiPriority="73"/>
+    <w:lsdException w:name="Subtle Emphasis" w:uiPriority="19" w:qFormat="1"/>
+    <w:lsdException w:name="Intense Emphasis" w:uiPriority="21" w:qFormat="1"/>
+    <w:lsdException w:name="Subtle Reference" w:uiPriority="31" w:qFormat="1"/>
+    <w:lsdException w:name="Intense Reference" w:uiPriority="32" w:qFormat="1"/>
+    <w:lsdException w:name="Book Title" w:uiPriority="33" w:qFormat="1"/>
+    <w:lsdException w:name="Bibliography" w:semiHidden="1" w:uiPriority="37" w:unhideWhenUsed="1"/>
+    <w:lsdException w:name="TOC Heading" w:semiHidden="1" w:uiPriority="39" w:unhideWhenUsed="1" w:qFormat="1"/>
+    <w:lsdException w:name="Plain Table 1" w:uiPriority="41"/>
+    <w:lsdException w:name="Plain Table 2" w:uiPriority="42"/>
+    <w:lsdException w:name="Plain Table 3" w:uiPriority="43"/>
+    <w:lsdException w:name="Plain Table 4" w:uiPriority="44"/>
+    <w:lsdException w:name="Plain Table 5" w:uiPriority="45"/>
+    <w:lsdException w:name="Grid Table Light" w:uiPriority="40"/>
+    <w:lsdException w:name="Grid Table 1 Light" w:uiPriority="46"/>
+    <w:lsdException w:name="Grid Table 2" w:uiPriority="47"/>
+    <w:lsdException w:name="Grid Table 3" w:uiPriority="48"/>
+    <w:lsdException w:name="Grid Table 4" w:uiPriority="49"/>
+    <w:lsdException w:name="Grid Table 5 Dark" w:uiPriority="50"/>
+    <w:lsdException w:name="Grid Table 6 Colorful" w:uiPriority="51"/>
+    <w:lsdException w:name="Grid Table 7 Colorful" w:uiPriority="52"/>
+    <w:lsdException w:name="Grid Table 1 Light Accent 1" w:uiPriority="46"/>
+    <w:lsdException w:name="Grid Table 2 Accent 1" w:uiPriority="47"/>
+    <w:lsdException w:name="Grid Table 3 Accent 1" w:uiPriority="48"/>
+    <w:lsdException w:name="Grid Table 4 Accent 1" w:uiPriority="49"/>
+    <w:lsdException w:name="Grid Table 5 Dark Accent 1" w:uiPriority="50"/>
+    <w:lsdException w:name="Grid Table 6 Colorful Accent 1" w:uiPriority="51"/>
+    <w:lsdException w:name="Grid Table 7 Colorful Accent 1" w:uiPriority="52"/>
+    <w:lsdException w:name="Grid Table 1 Light Accent 2" w:uiPriority="46"/>
+    <w:lsdException w:name="Grid Table 2 Accent 2" w:uiPriority="47"/>
+    <w:lsdException w:name="Grid Table 3 Accent 2" w:uiPriority="48"/>
+    <w:lsdException w:name="Grid Table 4 Accent 2" w:uiPriority="49"/>
+    <w:lsdException w:name="Grid Table 5 Dark Accent 2" w:uiPriority="50"/>
+    <w:lsdException w:name="Grid Table 6 Colorful Accent 2" w:uiPriority="51"/>
+    <w:lsdException w:name="Grid Table 7 Colorful Accent 2" w:uiPriority="52"/>
+    <w:lsdException w:name="Grid Table 1 Light Accent 3" w:uiPriority="46"/>
+    <w:lsdException w:name="Grid Table 2 Accent 3" w:uiPriority="47"/>
+    <w:lsdException w:name="Grid Table 3 Accent 3" w:uiPriority="48"/>
+    <w:lsdException w:name="Grid Table 4 Accent 3" w:uiPriority="49"/>
+    <w:lsdException w:name="Grid Table 5 Dark Accent 3" w:uiPriority="50"/>
+    <w:lsdException w:name="Grid Table 6 Colorful Accent 3" w:uiPriority="51"/>
+    <w:lsdException w:name="Grid Table 7 Colorful Accent 3" w:uiPriority="52"/>
+    <w:lsdException w:name="Grid Table 1 Light Accent 4" w:uiPriority="46"/>
+    <w:lsdException w:name="Grid Table 2 Accent 4" w:uiPriority="47"/>
+    <w:lsdException w:name="Grid Table 3 Accent 4" w:uiPriority="48"/>
+    <w:lsdException w:name="Grid Table 4 Accent 4" w:uiPriority="49"/>
+    <w:lsdException w:name="Grid Table 5 Dark Accent 4" w:uiPriority="50"/>
+    <w:lsdException w:name="Grid Table 6 Colorful Accent 4" w:uiPriority="51"/>
+    <w:lsdException w:name="Grid Table 7 Colorful Accent 4" w:uiPriority="52"/>
+    <w:lsdException w:name="Grid Table 1 Light Accent 5" w:uiPriority="46"/>
+    <w:lsdException w:name="Grid Table 2 Accent 5" w:uiPriority="47"/>
+    <w:lsdException w:name="Grid Table 3 Accent 5" w:uiPriority="48"/>
+    <w:lsdException w:name="Grid Table 4 Accent 5" w:uiPriority="49"/>
+    <w:lsdException w:name="Grid Table 5 Dark Accent 5" w:uiPriority="50"/>
+    <w:lsdException w:name="Grid Table 6 Colorful Accent 5" w:uiPriority="51"/>
+    <w:lsdException w:name="Grid Table 7 Colorful Accent 5" w:uiPriority="52"/>
+    <w:lsdException w:name="Grid Table 1 Light Accent 6" w:uiPriority="46"/>
+    <w:lsdException w:name="Grid Table 2 Accent 6" w:uiPriority="47"/>
+    <w:lsdException w:name="Grid Table 3 Accent 6" w:uiPriority="48"/>
+    <w:lsdException w:name="Grid Table 4 Accent 6" w:uiPriority="49"/>
+    <w:lsdException w:name="Grid Table 5 Dark Accent 6" w:uiPriority="50"/>
+    <w:lsdException w:name="Grid Table 6 Colorful Accent 6" w:uiPriority="51"/>
+    <w:lsdException w:name="Grid Table 7 Colorful Accent 6" w:uiPriority="52"/>
+    <w:lsdException w:name="List Table 1 Light" w:uiPriority="46"/>
+    <w:lsdException w:name="List Table 2" w:uiPriority="47"/>
+    <w:lsdException w:name="List Table 3" w:uiPriority="48"/>
+    <w:lsdException w:name="List Table 4" w:uiPriority="49"/>
+    <w:lsdException w:name="List Table 5 Dark" w:uiPriority="50"/>
+    <w:lsdException w:name="List Table 6 Colorful" w:uiPriority="51"/>
+    <w:lsdException w:name="List Table 7 Colorful" w:uiPriority="52"/>
+    <w:lsdException w:name="List Table 1 Light Accent 1" w:uiPriority="46"/>
+    <w:lsdException w:name="List Table 2 Accent 1" w:uiPriority="47"/>
+    <w:lsdException w:name="List Table 3 Accent 1" w:uiPriority="48"/>
+    <w:lsdException w:name="List Table 4 Accent 1" w:uiPriority="49"/>
+    <w:lsdException w:name="List Table 5 Dark Accent 1" w:uiPriority="50"/>
+    <w:lsdException w:name="List Table 6 Colorful Accent 1" w:uiPriority="51"/>
+    <w:lsdException w:name="List Table 7 Colorful Accent 1" w:uiPriority="52"/>
+    <w:lsdException w:name="List Table 1 Light Accent 2" w:uiPriority="46"/>
+    <w:lsdException w:name="List Table 2 Accent 2" w:uiPriority="47"/>
+    <w:lsdException w:name="List Table 3 Accent 2" w:uiPriority="48"/>
+    <w:lsdException w:name="List Table 4 Accent 2" w:uiPriority="49"/>
+    <w:lsdException w:name="List Table 5 Dark Accent 2" w:uiPriority="50"/>
+    <w:lsdException w:name="List Table 6 Colorful Accent 2" w:uiPriority="51"/>
+    <w:lsdException w:name="List Table 7 Colorful Accent 2" w:uiPriority="52"/>
+    <w:lsdException w:name="List Table 1 Light Accent 3" w:uiPriority="46"/>
+    <w:lsdException w:name="List Table 2 Accent 3" w:uiPriority="47"/>
+    <w:lsdException w:name="List Table 3 Accent 3" w:uiPriority="48"/>
+    <w:lsdException w:name="List Table 4 Accent 3" w:uiPriority="49"/>
+    <w:lsdException w:name="List Table 5 Dark Accent 3" w:uiPriority="50"/>
+    <w:lsdException w:name="List Table 6 Colorful Accent 3" w:uiPriority="51"/>
+    <w:lsdException w:name="List Table 7 Colorful Accent 3" w:uiPriority="52"/>
+    <w:lsdException w:name="List Table 1 Light Accent 4" w:uiPriority="46"/>
+    <w:lsdException w:name="List Table 2 Accent 4" w:uiPriority="47"/>
+    <w:lsdException w:name="List Table 3 Accent 4" w:uiPriority="48"/>
+    <w:lsdException w:name="List Table 4 Accent 4" w:uiPriority="49"/>
+    <w:lsdException w:name="List Table 5 Dark Accent 4" w:uiPriority="50"/>
+    <w:lsdException w:name="List Table 6 Colorful Accent 4" w:uiPriority="51"/>
+    <w:lsdException w:name="List Table 7 Colorful Accent 4" w:uiPriority="52"/>
+    <w:lsdException w:name="List Table 1 Light Accent 5" w:uiPriority="46"/>
+    <w:lsdException w:name="List Table 2 Accent 5" w:uiPriority="47"/>
+    <w:lsdException w:name="List Table 3 Accent 5" w:uiPriority="48"/>
+    <w:lsdException w:name="List Table 4 Accent 5" w:uiPriority="49"/>
+    <w:lsdException w:name="List Table 5 Dark Accent 5" w:uiPriority="50"/>
+    <w:lsdException w:name="List Table 6 Colorful Accent 5" w:uiPriority="51"/>
+    <w:lsdException w:name="List Table 7 Colorful Accent 5" w:uiPriority="52"/>
+    <w:lsdException w:name="List Table 1 Light Accent 6" w:uiPriority="46"/>
+    <w:lsdException w:name="List Table 2 Accent 6" w:uiPriority="47"/>
+    <w:lsdException w:name="List Table 3 Accent 6" w:uiPriority="48"/>
+    <w:lsdException w:name="List Table 4 Accent 6" w:uiPriority="49"/>
+    <w:lsdException w:name="List Table 5 Dark Accent 6" w:uiPriority="50"/>
+    <w:lsdException w:name="List Table 6 Colorful Accent 6" w:uiPriority="51"/>
+    <w:lsdException w:name="List Table 7 Colorful Accent 6" w:uiPriority="52"/>
+    <w:lsdException w:name="Mention" w:semiHidden="1" w:unhideWhenUsed="1"/>
+    <w:lsdException w:name="Smart Hyperlink" w:semiHidden="1" w:unhideWhenUsed="1"/>
   </w:latentStyles>
   <w:style w:type="paragraph" w:default="1" w:styleId="Normal">
     <w:name w:val="Normal"/>

</xml_diff>

<commit_message>
Création des exceptions du DAO
</commit_message>
<xml_diff>
--- a/JEE.docx
+++ b/JEE.docx
@@ -17961,8 +17961,385 @@
           <w:lang w:eastAsia="fr-FR"/>
         </w:rPr>
       </w:pPr>
+    </w:p>
+    <w:p>
+      <w:pPr>
+        <w:shd w:val="clear" w:color="auto" w:fill="FFFFFF"/>
+        <w:spacing w:after="240" w:line="360" w:lineRule="atLeast"/>
+        <w:rPr>
+          <w:rFonts w:ascii="Arial" w:eastAsia="Times New Roman" w:hAnsi="Arial" w:cs="Arial"/>
+          <w:sz w:val="21"/>
+          <w:szCs w:val="21"/>
+          <w:lang w:eastAsia="fr-FR"/>
+        </w:rPr>
+      </w:pPr>
+    </w:p>
+    <w:p>
+      <w:pPr>
+        <w:shd w:val="clear" w:color="auto" w:fill="FFFFFF"/>
+        <w:spacing w:after="240" w:line="360" w:lineRule="atLeast"/>
+        <w:jc w:val="center"/>
+        <w:rPr>
+          <w:rFonts w:ascii="Arial" w:eastAsia="Times New Roman" w:hAnsi="Arial" w:cs="Arial"/>
+          <w:b/>
+          <w:sz w:val="48"/>
+          <w:szCs w:val="21"/>
+          <w:lang w:eastAsia="fr-FR"/>
+        </w:rPr>
+      </w:pPr>
+      <w:r>
+        <w:rPr>
+          <w:rFonts w:ascii="Arial" w:eastAsia="Times New Roman" w:hAnsi="Arial" w:cs="Arial"/>
+          <w:b/>
+          <w:sz w:val="48"/>
+          <w:szCs w:val="21"/>
+          <w:lang w:eastAsia="fr-FR"/>
+        </w:rPr>
+        <w:t>DAO</w:t>
+      </w:r>
+    </w:p>
+    <w:p>
+      <w:pPr>
+        <w:spacing w:after="0" w:line="240" w:lineRule="auto"/>
+        <w:rPr>
+          <w:rFonts w:ascii="Times New Roman" w:eastAsia="Times New Roman" w:hAnsi="Times New Roman" w:cs="Times New Roman"/>
+          <w:sz w:val="24"/>
+          <w:szCs w:val="24"/>
+          <w:lang w:eastAsia="fr-FR"/>
+        </w:rPr>
+      </w:pPr>
+      <w:r>
+        <w:rPr>
+          <w:rFonts w:ascii="Times New Roman" w:eastAsia="Times New Roman" w:hAnsi="Times New Roman" w:cs="Times New Roman"/>
+          <w:noProof/>
+          <w:sz w:val="24"/>
+          <w:szCs w:val="24"/>
+          <w:lang w:eastAsia="fr-FR"/>
+        </w:rPr>
+        <w:lastRenderedPageBreak/>
+        <w:drawing>
+          <wp:inline distT="0" distB="0" distL="0" distR="0">
+            <wp:extent cx="4905375" cy="4181475"/>
+            <wp:effectExtent l="0" t="0" r="9525" b="9525"/>
+            <wp:docPr id="1" name="Image 1" descr="Image utilisateur"/>
+            <wp:cNvGraphicFramePr>
+              <a:graphicFrameLocks xmlns:a="http://schemas.openxmlformats.org/drawingml/2006/main" noChangeAspect="1"/>
+            </wp:cNvGraphicFramePr>
+            <a:graphic xmlns:a="http://schemas.openxmlformats.org/drawingml/2006/main">
+              <a:graphicData uri="http://schemas.openxmlformats.org/drawingml/2006/picture">
+                <pic:pic xmlns:pic="http://schemas.openxmlformats.org/drawingml/2006/picture">
+                  <pic:nvPicPr>
+                    <pic:cNvPr id="0" name="r-2136700" descr="Image utilisateur"/>
+                    <pic:cNvPicPr>
+                      <a:picLocks noChangeAspect="1" noChangeArrowheads="1"/>
+                    </pic:cNvPicPr>
+                  </pic:nvPicPr>
+                  <pic:blipFill>
+                    <a:blip r:embed="rId7">
+                      <a:extLst>
+                        <a:ext uri="{28A0092B-C50C-407E-A947-70E740481C1C}">
+                          <a14:useLocalDpi xmlns:a14="http://schemas.microsoft.com/office/drawing/2010/main" val="0"/>
+                        </a:ext>
+                      </a:extLst>
+                    </a:blip>
+                    <a:srcRect/>
+                    <a:stretch>
+                      <a:fillRect/>
+                    </a:stretch>
+                  </pic:blipFill>
+                  <pic:spPr bwMode="auto">
+                    <a:xfrm>
+                      <a:off x="0" y="0"/>
+                      <a:ext cx="4905375" cy="4181475"/>
+                    </a:xfrm>
+                    <a:prstGeom prst="rect">
+                      <a:avLst/>
+                    </a:prstGeom>
+                    <a:noFill/>
+                    <a:ln>
+                      <a:noFill/>
+                    </a:ln>
+                  </pic:spPr>
+                </pic:pic>
+              </a:graphicData>
+            </a:graphic>
+          </wp:inline>
+        </w:drawing>
+      </w:r>
+    </w:p>
+    <w:p>
+      <w:pPr>
+        <w:pStyle w:val="NormalWeb"/>
+        <w:shd w:val="clear" w:color="auto" w:fill="FFFFFF"/>
+        <w:spacing w:before="0" w:beforeAutospacing="0" w:after="240" w:afterAutospacing="0" w:line="360" w:lineRule="atLeast"/>
+        <w:rPr>
+          <w:rFonts w:ascii="Arial" w:hAnsi="Arial" w:cs="Arial"/>
+          <w:sz w:val="21"/>
+          <w:szCs w:val="21"/>
+        </w:rPr>
+      </w:pPr>
+      <w:r>
+        <w:rPr>
+          <w:rFonts w:ascii="Arial" w:hAnsi="Arial" w:cs="Arial"/>
+          <w:sz w:val="21"/>
+          <w:szCs w:val="21"/>
+        </w:rPr>
+        <w:t>Le principe du pattern DAO est de séparer la couche modèle d'une application en deux sous-couches distinctes :</w:t>
+      </w:r>
+    </w:p>
+    <w:p>
+      <w:pPr>
+        <w:pStyle w:val="NormalWeb"/>
+        <w:numPr>
+          <w:ilvl w:val="0"/>
+          <w:numId w:val="2"/>
+        </w:numPr>
+        <w:shd w:val="clear" w:color="auto" w:fill="FFFFFF"/>
+        <w:spacing w:before="0" w:beforeAutospacing="0" w:after="75" w:afterAutospacing="0" w:line="360" w:lineRule="atLeast"/>
+        <w:rPr>
+          <w:rFonts w:ascii="Arial" w:hAnsi="Arial" w:cs="Arial"/>
+          <w:color w:val="000000"/>
+          <w:sz w:val="21"/>
+          <w:szCs w:val="21"/>
+        </w:rPr>
+      </w:pPr>
+      <w:r>
+        <w:rPr>
+          <w:rFonts w:ascii="Arial" w:hAnsi="Arial" w:cs="Arial"/>
+          <w:color w:val="000000"/>
+          <w:sz w:val="21"/>
+          <w:szCs w:val="21"/>
+        </w:rPr>
+        <w:t>une couche gérant les traitements métier appliqués aux données, souvent nommée couche service ou métier. Typiquement, tout le travail de validation réalisé dans nos objets</w:t>
+      </w:r>
+      <w:r>
+        <w:rPr>
+          <w:rStyle w:val="apple-converted-space"/>
+          <w:rFonts w:ascii="Arial" w:hAnsi="Arial" w:cs="Arial"/>
+          <w:color w:val="000000"/>
+          <w:sz w:val="21"/>
+          <w:szCs w:val="21"/>
+        </w:rPr>
+        <w:t> </w:t>
+      </w:r>
+      <w:r>
+        <w:rPr>
+          <w:rStyle w:val="lev"/>
+          <w:rFonts w:ascii="Arial" w:hAnsi="Arial" w:cs="Arial"/>
+          <w:color w:val="000000"/>
+          <w:sz w:val="21"/>
+          <w:szCs w:val="21"/>
+        </w:rPr>
+        <w:t>InscriptionForm</w:t>
+      </w:r>
+      <w:r>
+        <w:rPr>
+          <w:rStyle w:val="apple-converted-space"/>
+          <w:rFonts w:ascii="Arial" w:hAnsi="Arial" w:cs="Arial"/>
+          <w:color w:val="000000"/>
+          <w:sz w:val="21"/>
+          <w:szCs w:val="21"/>
+        </w:rPr>
+        <w:t> </w:t>
+      </w:r>
+      <w:r>
+        <w:rPr>
+          <w:rFonts w:ascii="Arial" w:hAnsi="Arial" w:cs="Arial"/>
+          <w:color w:val="000000"/>
+          <w:sz w:val="21"/>
+          <w:szCs w:val="21"/>
+        </w:rPr>
+        <w:t>et</w:t>
+      </w:r>
+      <w:r>
+        <w:rPr>
+          <w:rStyle w:val="apple-converted-space"/>
+          <w:rFonts w:ascii="Arial" w:hAnsi="Arial" w:cs="Arial"/>
+          <w:color w:val="000000"/>
+          <w:sz w:val="21"/>
+          <w:szCs w:val="21"/>
+        </w:rPr>
+        <w:t> </w:t>
+      </w:r>
+      <w:r>
+        <w:rPr>
+          <w:rStyle w:val="lev"/>
+          <w:rFonts w:ascii="Arial" w:hAnsi="Arial" w:cs="Arial"/>
+          <w:color w:val="000000"/>
+          <w:sz w:val="21"/>
+          <w:szCs w:val="21"/>
+        </w:rPr>
+        <w:t>ConnexionForm</w:t>
+      </w:r>
+      <w:r>
+        <w:rPr>
+          <w:rStyle w:val="apple-converted-space"/>
+          <w:rFonts w:ascii="Arial" w:hAnsi="Arial" w:cs="Arial"/>
+          <w:color w:val="000000"/>
+          <w:sz w:val="21"/>
+          <w:szCs w:val="21"/>
+        </w:rPr>
+        <w:t> </w:t>
+      </w:r>
+      <w:r>
+        <w:rPr>
+          <w:rFonts w:ascii="Arial" w:hAnsi="Arial" w:cs="Arial"/>
+          <w:color w:val="000000"/>
+          <w:sz w:val="21"/>
+          <w:szCs w:val="21"/>
+        </w:rPr>
+        <w:t>en fait partie ;</w:t>
+      </w:r>
+    </w:p>
+    <w:p>
+      <w:pPr>
+        <w:pStyle w:val="NormalWeb"/>
+        <w:numPr>
+          <w:ilvl w:val="0"/>
+          <w:numId w:val="2"/>
+        </w:numPr>
+        <w:shd w:val="clear" w:color="auto" w:fill="FFFFFF"/>
+        <w:spacing w:before="0" w:beforeAutospacing="0" w:after="75" w:afterAutospacing="0" w:line="360" w:lineRule="atLeast"/>
+        <w:rPr>
+          <w:rFonts w:ascii="Arial" w:hAnsi="Arial" w:cs="Arial"/>
+          <w:color w:val="000000"/>
+          <w:sz w:val="21"/>
+          <w:szCs w:val="21"/>
+        </w:rPr>
+      </w:pPr>
+      <w:r>
+        <w:rPr>
+          <w:rFonts w:ascii="Arial" w:hAnsi="Arial" w:cs="Arial"/>
+          <w:color w:val="000000"/>
+          <w:sz w:val="21"/>
+          <w:szCs w:val="21"/>
+        </w:rPr>
+        <w:t>une couche gérant le stockage des données, logiquement nommée couche de données. Il s'agit là des opérations classiques de stockage : la création, la lecture, la modification et la suppression. Ces quatre tâches basiques sont souvent raccourcies à l'anglaise en</w:t>
+      </w:r>
+      <w:r>
+        <w:rPr>
+          <w:rStyle w:val="apple-converted-space"/>
+          <w:rFonts w:ascii="Arial" w:hAnsi="Arial" w:cs="Arial"/>
+          <w:color w:val="000000"/>
+          <w:sz w:val="21"/>
+          <w:szCs w:val="21"/>
+        </w:rPr>
+        <w:t> </w:t>
+      </w:r>
+      <w:r>
+        <w:rPr>
+          <w:rStyle w:val="Accentuation"/>
+          <w:rFonts w:ascii="Arial" w:hAnsi="Arial" w:cs="Arial"/>
+          <w:color w:val="000000"/>
+          <w:sz w:val="21"/>
+          <w:szCs w:val="21"/>
+        </w:rPr>
+        <w:t>CRUD</w:t>
+      </w:r>
+      <w:r>
+        <w:rPr>
+          <w:rFonts w:ascii="Arial" w:hAnsi="Arial" w:cs="Arial"/>
+          <w:color w:val="000000"/>
+          <w:sz w:val="21"/>
+          <w:szCs w:val="21"/>
+        </w:rPr>
+        <w:t>.</w:t>
+      </w:r>
+    </w:p>
+    <w:p>
+      <w:pPr>
+        <w:shd w:val="clear" w:color="auto" w:fill="FFFFFF"/>
+        <w:spacing w:after="240" w:line="360" w:lineRule="atLeast"/>
+        <w:rPr>
+          <w:rFonts w:ascii="Arial" w:eastAsia="Times New Roman" w:hAnsi="Arial" w:cs="Arial"/>
+          <w:sz w:val="21"/>
+          <w:szCs w:val="21"/>
+          <w:lang w:eastAsia="fr-FR"/>
+        </w:rPr>
+      </w:pPr>
+    </w:p>
+    <w:p>
+      <w:pPr>
+        <w:shd w:val="clear" w:color="auto" w:fill="FFFFFF"/>
+        <w:spacing w:after="240" w:line="360" w:lineRule="atLeast"/>
+        <w:rPr>
+          <w:rFonts w:ascii="Arial" w:eastAsia="Times New Roman" w:hAnsi="Arial" w:cs="Arial"/>
+          <w:sz w:val="21"/>
+          <w:szCs w:val="21"/>
+          <w:lang w:eastAsia="fr-FR"/>
+        </w:rPr>
+      </w:pPr>
+    </w:p>
+    <w:p>
+      <w:pPr>
+        <w:shd w:val="clear" w:color="auto" w:fill="FFFFFF"/>
+        <w:spacing w:after="240" w:line="360" w:lineRule="atLeast"/>
+        <w:rPr>
+          <w:rFonts w:ascii="Arial" w:eastAsia="Times New Roman" w:hAnsi="Arial" w:cs="Arial"/>
+          <w:sz w:val="21"/>
+          <w:szCs w:val="21"/>
+          <w:lang w:eastAsia="fr-FR"/>
+        </w:rPr>
+      </w:pPr>
+      <w:r>
+        <w:rPr>
+          <w:rFonts w:ascii="Arial" w:eastAsia="Times New Roman" w:hAnsi="Arial" w:cs="Arial"/>
+          <w:sz w:val="21"/>
+          <w:szCs w:val="21"/>
+          <w:lang w:eastAsia="fr-FR"/>
+        </w:rPr>
+        <w:t>Protection de m</w:t>
+      </w:r>
+      <w:r>
+        <w:rPr>
+          <w:rFonts w:ascii="Arial" w:eastAsia="Times New Roman" w:hAnsi="Arial" w:cs="Arial"/>
+          <w:sz w:val="21"/>
+          <w:szCs w:val="21"/>
+          <w:lang w:eastAsia="fr-FR"/>
+        </w:rPr>
+        <w:t>ots de passe : Bibliothèque ja</w:t>
+      </w:r>
+      <w:r>
+        <w:rPr>
+          <w:rFonts w:ascii="Arial" w:eastAsia="Times New Roman" w:hAnsi="Arial" w:cs="Arial"/>
+          <w:sz w:val="21"/>
+          <w:szCs w:val="21"/>
+          <w:lang w:eastAsia="fr-FR"/>
+        </w:rPr>
+        <w:t>syp</w:t>
+      </w:r>
+      <w:r>
+        <w:rPr>
+          <w:rFonts w:ascii="Arial" w:eastAsia="Times New Roman" w:hAnsi="Arial" w:cs="Arial"/>
+          <w:sz w:val="21"/>
+          <w:szCs w:val="21"/>
+          <w:lang w:eastAsia="fr-FR"/>
+        </w:rPr>
+        <w:t>t</w:t>
+      </w:r>
       <w:bookmarkStart w:id="0" w:name="_GoBack"/>
       <w:bookmarkEnd w:id="0"/>
+      <w:r>
+        <w:rPr>
+          <w:rFonts w:ascii="Arial" w:eastAsia="Times New Roman" w:hAnsi="Arial" w:cs="Arial"/>
+          <w:sz w:val="21"/>
+          <w:szCs w:val="21"/>
+          <w:lang w:eastAsia="fr-FR"/>
+        </w:rPr>
+        <w:tab/>
+      </w:r>
+    </w:p>
+    <w:p>
+      <w:pPr>
+        <w:shd w:val="clear" w:color="auto" w:fill="FFFFFF"/>
+        <w:spacing w:after="240" w:line="360" w:lineRule="atLeast"/>
+        <w:jc w:val="center"/>
+        <w:rPr>
+          <w:rFonts w:ascii="Arial" w:eastAsia="Times New Roman" w:hAnsi="Arial" w:cs="Arial"/>
+          <w:szCs w:val="21"/>
+          <w:lang w:eastAsia="fr-FR"/>
+        </w:rPr>
+      </w:pPr>
     </w:p>
     <w:sectPr>
       <w:pgSz w:w="11906" w:h="16838"/>
@@ -18125,8 +18502,160 @@
       </w:rPr>
     </w:lvl>
   </w:abstractNum>
+  <w:abstractNum w:abstractNumId="1" w15:restartNumberingAfterBreak="0">
+    <w:nsid w:val="6CBE112C"/>
+    <w:multiLevelType w:val="multilevel"/>
+    <w:tmpl w:val="0A7CA4EE"/>
+    <w:lvl w:ilvl="0">
+      <w:start w:val="1"/>
+      <w:numFmt w:val="bullet"/>
+      <w:lvlText w:val=""/>
+      <w:lvlJc w:val="left"/>
+      <w:pPr>
+        <w:tabs>
+          <w:tab w:val="num" w:pos="720"/>
+        </w:tabs>
+        <w:ind w:left="720" w:hanging="360"/>
+      </w:pPr>
+      <w:rPr>
+        <w:rFonts w:ascii="Symbol" w:hAnsi="Symbol" w:hint="default"/>
+        <w:sz w:val="20"/>
+      </w:rPr>
+    </w:lvl>
+    <w:lvl w:ilvl="1" w:tentative="1">
+      <w:start w:val="1"/>
+      <w:numFmt w:val="bullet"/>
+      <w:lvlText w:val="o"/>
+      <w:lvlJc w:val="left"/>
+      <w:pPr>
+        <w:tabs>
+          <w:tab w:val="num" w:pos="1440"/>
+        </w:tabs>
+        <w:ind w:left="1440" w:hanging="360"/>
+      </w:pPr>
+      <w:rPr>
+        <w:rFonts w:ascii="Courier New" w:hAnsi="Courier New" w:hint="default"/>
+        <w:sz w:val="20"/>
+      </w:rPr>
+    </w:lvl>
+    <w:lvl w:ilvl="2" w:tentative="1">
+      <w:start w:val="1"/>
+      <w:numFmt w:val="bullet"/>
+      <w:lvlText w:val=""/>
+      <w:lvlJc w:val="left"/>
+      <w:pPr>
+        <w:tabs>
+          <w:tab w:val="num" w:pos="2160"/>
+        </w:tabs>
+        <w:ind w:left="2160" w:hanging="360"/>
+      </w:pPr>
+      <w:rPr>
+        <w:rFonts w:ascii="Wingdings" w:hAnsi="Wingdings" w:hint="default"/>
+        <w:sz w:val="20"/>
+      </w:rPr>
+    </w:lvl>
+    <w:lvl w:ilvl="3" w:tentative="1">
+      <w:start w:val="1"/>
+      <w:numFmt w:val="bullet"/>
+      <w:lvlText w:val=""/>
+      <w:lvlJc w:val="left"/>
+      <w:pPr>
+        <w:tabs>
+          <w:tab w:val="num" w:pos="2880"/>
+        </w:tabs>
+        <w:ind w:left="2880" w:hanging="360"/>
+      </w:pPr>
+      <w:rPr>
+        <w:rFonts w:ascii="Wingdings" w:hAnsi="Wingdings" w:hint="default"/>
+        <w:sz w:val="20"/>
+      </w:rPr>
+    </w:lvl>
+    <w:lvl w:ilvl="4" w:tentative="1">
+      <w:start w:val="1"/>
+      <w:numFmt w:val="bullet"/>
+      <w:lvlText w:val=""/>
+      <w:lvlJc w:val="left"/>
+      <w:pPr>
+        <w:tabs>
+          <w:tab w:val="num" w:pos="3600"/>
+        </w:tabs>
+        <w:ind w:left="3600" w:hanging="360"/>
+      </w:pPr>
+      <w:rPr>
+        <w:rFonts w:ascii="Wingdings" w:hAnsi="Wingdings" w:hint="default"/>
+        <w:sz w:val="20"/>
+      </w:rPr>
+    </w:lvl>
+    <w:lvl w:ilvl="5" w:tentative="1">
+      <w:start w:val="1"/>
+      <w:numFmt w:val="bullet"/>
+      <w:lvlText w:val=""/>
+      <w:lvlJc w:val="left"/>
+      <w:pPr>
+        <w:tabs>
+          <w:tab w:val="num" w:pos="4320"/>
+        </w:tabs>
+        <w:ind w:left="4320" w:hanging="360"/>
+      </w:pPr>
+      <w:rPr>
+        <w:rFonts w:ascii="Wingdings" w:hAnsi="Wingdings" w:hint="default"/>
+        <w:sz w:val="20"/>
+      </w:rPr>
+    </w:lvl>
+    <w:lvl w:ilvl="6" w:tentative="1">
+      <w:start w:val="1"/>
+      <w:numFmt w:val="bullet"/>
+      <w:lvlText w:val=""/>
+      <w:lvlJc w:val="left"/>
+      <w:pPr>
+        <w:tabs>
+          <w:tab w:val="num" w:pos="5040"/>
+        </w:tabs>
+        <w:ind w:left="5040" w:hanging="360"/>
+      </w:pPr>
+      <w:rPr>
+        <w:rFonts w:ascii="Wingdings" w:hAnsi="Wingdings" w:hint="default"/>
+        <w:sz w:val="20"/>
+      </w:rPr>
+    </w:lvl>
+    <w:lvl w:ilvl="7" w:tentative="1">
+      <w:start w:val="1"/>
+      <w:numFmt w:val="bullet"/>
+      <w:lvlText w:val=""/>
+      <w:lvlJc w:val="left"/>
+      <w:pPr>
+        <w:tabs>
+          <w:tab w:val="num" w:pos="5760"/>
+        </w:tabs>
+        <w:ind w:left="5760" w:hanging="360"/>
+      </w:pPr>
+      <w:rPr>
+        <w:rFonts w:ascii="Wingdings" w:hAnsi="Wingdings" w:hint="default"/>
+        <w:sz w:val="20"/>
+      </w:rPr>
+    </w:lvl>
+    <w:lvl w:ilvl="8" w:tentative="1">
+      <w:start w:val="1"/>
+      <w:numFmt w:val="bullet"/>
+      <w:lvlText w:val=""/>
+      <w:lvlJc w:val="left"/>
+      <w:pPr>
+        <w:tabs>
+          <w:tab w:val="num" w:pos="6480"/>
+        </w:tabs>
+        <w:ind w:left="6480" w:hanging="360"/>
+      </w:pPr>
+      <w:rPr>
+        <w:rFonts w:ascii="Wingdings" w:hAnsi="Wingdings" w:hint="default"/>
+        <w:sz w:val="20"/>
+      </w:rPr>
+    </w:lvl>
+  </w:abstractNum>
   <w:num w:numId="1">
     <w:abstractNumId w:val="0"/>
+  </w:num>
+  <w:num w:numId="2">
+    <w:abstractNumId w:val="1"/>
   </w:num>
 </w:numbering>
 </file>

</xml_diff>